<commit_message>
Atualização das aulas de Html
</commit_message>
<xml_diff>
--- a/Nanodegree/HTML_Fundamentos/HTML5 Fundamentos.docx
+++ b/Nanodegree/HTML_Fundamentos/HTML5 Fundamentos.docx
@@ -14,6 +14,21 @@
           <w:b w:val="1"/>
           <w:rtl w:val="0"/>
         </w:rPr>
+        <w:t xml:space="preserve">Aula1 - Introdução ao HTML</w:t>
+      </w:r>
+    </w:p>
+    <w:p>
+      <w:pPr>
+        <w:jc w:val="both"/>
+        <w:rPr>
+          <w:b w:val="1"/>
+        </w:rPr>
+      </w:pPr>
+      <w:r>
+        <w:rPr>
+          <w:b w:val="1"/>
+          <w:rtl w:val="0"/>
+        </w:rPr>
         <w:t xml:space="preserve">A história do HTML</w:t>
       </w:r>
     </w:p>
@@ -227,12 +242,12 @@
           <wp:inline distB="114300" distT="114300" distL="114300" distR="114300">
             <wp:extent cx="4110038" cy="2123367"/>
             <wp:effectExtent b="0" l="0" r="0" t="0"/>
-            <wp:docPr id="1" name="image1.png"/>
+            <wp:docPr id="3" name="image10.png"/>
             <a:graphic>
               <a:graphicData uri="http://schemas.openxmlformats.org/drawingml/2006/picture">
                 <pic:pic>
                   <pic:nvPicPr>
-                    <pic:cNvPr id="0" name="image1.png"/>
+                    <pic:cNvPr id="0" name="image10.png"/>
                     <pic:cNvPicPr preferRelativeResize="0"/>
                   </pic:nvPicPr>
                   <pic:blipFill>
@@ -867,6 +882,4602 @@
           <w:rtl w:val="0"/>
         </w:rPr>
         <w:t xml:space="preserve">• Visual Studio (IDE).</w:t>
+      </w:r>
+    </w:p>
+    <w:p>
+      <w:pPr>
+        <w:jc w:val="both"/>
+        <w:rPr/>
+      </w:pPr>
+      <w:r>
+        <w:rPr>
+          <w:rtl w:val="0"/>
+        </w:rPr>
+      </w:r>
+    </w:p>
+    <w:p>
+      <w:pPr>
+        <w:jc w:val="both"/>
+        <w:rPr>
+          <w:b w:val="1"/>
+        </w:rPr>
+      </w:pPr>
+      <w:r>
+        <w:rPr>
+          <w:b w:val="1"/>
+          <w:rtl w:val="0"/>
+        </w:rPr>
+        <w:t xml:space="preserve">Aula 2 - O Universo HTML 5</w:t>
+      </w:r>
+    </w:p>
+    <w:p>
+      <w:pPr>
+        <w:jc w:val="both"/>
+        <w:rPr/>
+      </w:pPr>
+      <w:r>
+        <w:rPr>
+          <w:rtl w:val="0"/>
+        </w:rPr>
+      </w:r>
+    </w:p>
+    <w:p>
+      <w:pPr>
+        <w:jc w:val="both"/>
+        <w:rPr>
+          <w:b w:val="1"/>
+        </w:rPr>
+      </w:pPr>
+      <w:r>
+        <w:rPr>
+          <w:b w:val="1"/>
+          <w:rtl w:val="0"/>
+        </w:rPr>
+        <w:t xml:space="preserve">A linguagem HTML5</w:t>
+      </w:r>
+    </w:p>
+    <w:p>
+      <w:pPr>
+        <w:jc w:val="both"/>
+        <w:rPr/>
+      </w:pPr>
+      <w:r>
+        <w:rPr>
+          <w:rtl w:val="0"/>
+        </w:rPr>
+        <w:t xml:space="preserve">A linguagem de marcação HTML5 facilita o trabalho de desenvolvedores, tornando possível a manipulação de elementos e a modificação de características dos objetos de maneira leve</w:t>
+      </w:r>
+    </w:p>
+    <w:p>
+      <w:pPr>
+        <w:jc w:val="both"/>
+        <w:rPr/>
+      </w:pPr>
+      <w:r>
+        <w:rPr>
+          <w:rtl w:val="0"/>
+        </w:rPr>
+        <w:t xml:space="preserve">e funcional. HTML5 possui ferramentas para CSS e JavaScript, bem como cria novas tags e</w:t>
+      </w:r>
+    </w:p>
+    <w:p>
+      <w:pPr>
+        <w:jc w:val="both"/>
+        <w:rPr/>
+      </w:pPr>
+      <w:r>
+        <w:rPr>
+          <w:rtl w:val="0"/>
+        </w:rPr>
+        <w:t xml:space="preserve">modifica a função de outras. Assim, elementos e atributos que foram modificados podem ser usados de maneira mais eficaz.</w:t>
+      </w:r>
+    </w:p>
+    <w:p>
+      <w:pPr>
+        <w:jc w:val="both"/>
+        <w:rPr/>
+      </w:pPr>
+      <w:r>
+        <w:rPr>
+          <w:rtl w:val="0"/>
+        </w:rPr>
+      </w:r>
+    </w:p>
+    <w:p>
+      <w:pPr>
+        <w:jc w:val="both"/>
+        <w:rPr/>
+      </w:pPr>
+      <w:r>
+        <w:rPr>
+          <w:rtl w:val="0"/>
+        </w:rPr>
+        <w:t xml:space="preserve">Nas versões anteriores do HTML, não existia um padrão para criação de seções comuns e específicas (rodapés, cabeçalhos etc.), como também não havia um padrão de nomenclatura de IDs, classes ou tags.</w:t>
+      </w:r>
+    </w:p>
+    <w:p>
+      <w:pPr>
+        <w:jc w:val="both"/>
+        <w:rPr/>
+      </w:pPr>
+      <w:r>
+        <w:rPr>
+          <w:rtl w:val="0"/>
+        </w:rPr>
+      </w:r>
+    </w:p>
+    <w:p>
+      <w:pPr>
+        <w:jc w:val="both"/>
+        <w:rPr/>
+      </w:pPr>
+      <w:r>
+        <w:rPr>
+          <w:rtl w:val="0"/>
+        </w:rPr>
+        <w:t xml:space="preserve">O HTML5 facilita a maneira como o código é escrito e como as informações são organizadas na página, possibilitando mais interatividade sem a necessidade de utilização de plug-ins e sem perda de performance. </w:t>
+      </w:r>
+    </w:p>
+    <w:p>
+      <w:pPr>
+        <w:jc w:val="both"/>
+        <w:rPr/>
+      </w:pPr>
+      <w:r>
+        <w:rPr>
+          <w:rtl w:val="0"/>
+        </w:rPr>
+      </w:r>
+    </w:p>
+    <w:p>
+      <w:pPr>
+        <w:jc w:val="both"/>
+        <w:rPr/>
+      </w:pPr>
+      <w:r>
+        <w:rPr>
+          <w:rtl w:val="0"/>
+        </w:rPr>
+        <w:t xml:space="preserve">Dois aspectos são relevantes no HTML5:</w:t>
+      </w:r>
+    </w:p>
+    <w:p>
+      <w:pPr>
+        <w:jc w:val="both"/>
+        <w:rPr/>
+      </w:pPr>
+      <w:r>
+        <w:rPr>
+          <w:rtl w:val="0"/>
+        </w:rPr>
+      </w:r>
+    </w:p>
+    <w:p>
+      <w:pPr>
+        <w:jc w:val="both"/>
+        <w:rPr/>
+      </w:pPr>
+      <w:r>
+        <w:rPr>
+          <w:rtl w:val="0"/>
+        </w:rPr>
+        <w:t xml:space="preserve">• </w:t>
+      </w:r>
+      <w:r>
+        <w:rPr>
+          <w:b w:val="1"/>
+          <w:rtl w:val="0"/>
+        </w:rPr>
+        <w:t xml:space="preserve">Interoperabilidade</w:t>
+      </w:r>
+      <w:r>
+        <w:rPr>
+          <w:rtl w:val="0"/>
+        </w:rPr>
+        <w:t xml:space="preserve">: Facilita a reutilização de informação em novos dispositivos;</w:t>
+      </w:r>
+    </w:p>
+    <w:p>
+      <w:pPr>
+        <w:jc w:val="both"/>
+        <w:rPr/>
+      </w:pPr>
+      <w:r>
+        <w:rPr>
+          <w:rtl w:val="0"/>
+        </w:rPr>
+        <w:t xml:space="preserve">• </w:t>
+      </w:r>
+      <w:r>
+        <w:rPr>
+          <w:b w:val="1"/>
+          <w:rtl w:val="0"/>
+        </w:rPr>
+        <w:t xml:space="preserve">Retrocompatibilidade</w:t>
+      </w:r>
+      <w:r>
+        <w:rPr>
+          <w:rtl w:val="0"/>
+        </w:rPr>
+        <w:t xml:space="preserve">: Compatibiliza sites já existentes com os browsers recentes, ou</w:t>
+      </w:r>
+    </w:p>
+    <w:p>
+      <w:pPr>
+        <w:jc w:val="both"/>
+        <w:rPr/>
+      </w:pPr>
+      <w:r>
+        <w:rPr>
+          <w:rtl w:val="0"/>
+        </w:rPr>
+        <w:t xml:space="preserve">seja, não é preciso refazer sites para que estes se adaptem a novos conceitos e regras.</w:t>
+      </w:r>
+    </w:p>
+    <w:p>
+      <w:pPr>
+        <w:jc w:val="both"/>
+        <w:rPr/>
+      </w:pPr>
+      <w:r>
+        <w:rPr>
+          <w:rtl w:val="0"/>
+        </w:rPr>
+      </w:r>
+    </w:p>
+    <w:p>
+      <w:pPr>
+        <w:jc w:val="both"/>
+        <w:rPr>
+          <w:b w:val="1"/>
+        </w:rPr>
+      </w:pPr>
+      <w:r>
+        <w:rPr>
+          <w:b w:val="1"/>
+          <w:rtl w:val="0"/>
+        </w:rPr>
+        <w:t xml:space="preserve">Tecnologias da HTML5</w:t>
+      </w:r>
+    </w:p>
+    <w:p>
+      <w:pPr>
+        <w:jc w:val="both"/>
+        <w:rPr/>
+      </w:pPr>
+      <w:r>
+        <w:rPr>
+          <w:rtl w:val="0"/>
+        </w:rPr>
+        <w:t xml:space="preserve">As tecnologias do HTML5 são divididas oficialmente em oito áreas, descritas a seguir.</w:t>
+      </w:r>
+    </w:p>
+    <w:p>
+      <w:pPr>
+        <w:jc w:val="both"/>
+        <w:rPr/>
+      </w:pPr>
+      <w:r>
+        <w:rPr>
+          <w:rtl w:val="0"/>
+        </w:rPr>
+      </w:r>
+    </w:p>
+    <w:p>
+      <w:pPr>
+        <w:jc w:val="both"/>
+        <w:rPr>
+          <w:b w:val="1"/>
+        </w:rPr>
+      </w:pPr>
+      <w:r>
+        <w:rPr>
+          <w:b w:val="1"/>
+          <w:rtl w:val="0"/>
+        </w:rPr>
+        <w:t xml:space="preserve">Semântica</w:t>
+      </w:r>
+    </w:p>
+    <w:p>
+      <w:pPr>
+        <w:jc w:val="both"/>
+        <w:rPr/>
+      </w:pPr>
+      <w:r>
+        <w:rPr>
+          <w:rtl w:val="0"/>
+        </w:rPr>
+        <w:t xml:space="preserve">O foco principal da HTML5 é dar sentido ao conteúdo de um site ou de um Web App. Com tecnologias como Microdados e Microformatos, a HTML5 permite que sejam identificados nomes, locais, preferências, empresas em um texto e que essas informações sejam interligadas. Para isso, faz uso de uma rica coleção de tags, dando significado semântico a textos que antes eram apenas conjuntos de palavras sem sentido para as máquinas.</w:t>
+      </w:r>
+    </w:p>
+    <w:p>
+      <w:pPr>
+        <w:jc w:val="both"/>
+        <w:rPr/>
+      </w:pPr>
+      <w:r>
+        <w:rPr>
+          <w:rtl w:val="0"/>
+        </w:rPr>
+      </w:r>
+    </w:p>
+    <w:p>
+      <w:pPr>
+        <w:jc w:val="both"/>
+        <w:rPr/>
+      </w:pPr>
+      <w:r>
+        <w:rPr>
+          <w:rtl w:val="0"/>
+        </w:rPr>
+        <w:t xml:space="preserve">Além de tags semânticas para o conteúdo do texto, a parte de formulários ganhou novas entradas de dados que estão melhores associadas ao seu real objetivo. Há tipos de entrada de dados específicos para e-mail, números, calendários, cores e muito mais.</w:t>
+      </w:r>
+    </w:p>
+    <w:p>
+      <w:pPr>
+        <w:jc w:val="both"/>
+        <w:rPr/>
+      </w:pPr>
+      <w:r>
+        <w:rPr>
+          <w:rtl w:val="0"/>
+        </w:rPr>
+      </w:r>
+    </w:p>
+    <w:p>
+      <w:pPr>
+        <w:jc w:val="both"/>
+        <w:rPr>
+          <w:b w:val="1"/>
+        </w:rPr>
+      </w:pPr>
+      <w:r>
+        <w:rPr>
+          <w:b w:val="1"/>
+          <w:rtl w:val="0"/>
+        </w:rPr>
+        <w:t xml:space="preserve">Offline e armazenamento</w:t>
+      </w:r>
+    </w:p>
+    <w:p>
+      <w:pPr>
+        <w:jc w:val="both"/>
+        <w:rPr/>
+      </w:pPr>
+      <w:r>
+        <w:rPr>
+          <w:rtl w:val="0"/>
+        </w:rPr>
+        <w:t xml:space="preserve">Graças a tecnologias como HTML5 App Cache, Local Storage, Indexed DB e as novas especificações de API de arquivos, os Web Apps e sites podem ser mais rápidos e continuar trabalhando mesmo se não houver conexão com a Internet.</w:t>
+      </w:r>
+    </w:p>
+    <w:p>
+      <w:pPr>
+        <w:jc w:val="both"/>
+        <w:rPr/>
+      </w:pPr>
+      <w:r>
+        <w:rPr>
+          <w:rtl w:val="0"/>
+        </w:rPr>
+      </w:r>
+    </w:p>
+    <w:p>
+      <w:pPr>
+        <w:jc w:val="both"/>
+        <w:rPr>
+          <w:b w:val="1"/>
+        </w:rPr>
+      </w:pPr>
+      <w:r>
+        <w:rPr>
+          <w:rtl w:val="0"/>
+        </w:rPr>
+      </w:r>
+    </w:p>
+    <w:p>
+      <w:pPr>
+        <w:jc w:val="both"/>
+        <w:rPr>
+          <w:b w:val="1"/>
+        </w:rPr>
+      </w:pPr>
+      <w:r>
+        <w:rPr>
+          <w:rtl w:val="0"/>
+        </w:rPr>
+      </w:r>
+    </w:p>
+    <w:p>
+      <w:pPr>
+        <w:jc w:val="both"/>
+        <w:rPr>
+          <w:b w:val="1"/>
+        </w:rPr>
+      </w:pPr>
+      <w:r>
+        <w:rPr>
+          <w:b w:val="1"/>
+          <w:rtl w:val="0"/>
+        </w:rPr>
+        <w:t xml:space="preserve">Acesso ao dispositivo</w:t>
+      </w:r>
+    </w:p>
+    <w:p>
+      <w:pPr>
+        <w:jc w:val="both"/>
+        <w:rPr/>
+      </w:pPr>
+      <w:r>
+        <w:rPr>
+          <w:rtl w:val="0"/>
+        </w:rPr>
+        <w:t xml:space="preserve">Com a utilização da API de Geolocalização, as aplicações Web podem acessar recursos de dispositivos e melhorar a experiência do usuário: desde áudio/vídeo até microfones e câmeras.</w:t>
+      </w:r>
+    </w:p>
+    <w:p>
+      <w:pPr>
+        <w:jc w:val="both"/>
+        <w:rPr/>
+      </w:pPr>
+      <w:r>
+        <w:rPr>
+          <w:rtl w:val="0"/>
+        </w:rPr>
+      </w:r>
+    </w:p>
+    <w:p>
+      <w:pPr>
+        <w:jc w:val="both"/>
+        <w:rPr>
+          <w:b w:val="1"/>
+        </w:rPr>
+      </w:pPr>
+      <w:r>
+        <w:rPr>
+          <w:b w:val="1"/>
+          <w:rtl w:val="0"/>
+        </w:rPr>
+        <w:t xml:space="preserve">Conectividade</w:t>
+      </w:r>
+    </w:p>
+    <w:p>
+      <w:pPr>
+        <w:jc w:val="both"/>
+        <w:rPr/>
+      </w:pPr>
+      <w:r>
+        <w:rPr>
+          <w:rtl w:val="0"/>
+        </w:rPr>
+        <w:t xml:space="preserve">Com mais eficiência em conectividade, que é necessária nas aplicações em tempo real, como chat, temos, também, velocidade maior para jogos e melhor comunicação. O envio de dados entre cliente e servidor também se torna muito mais rápido e eficiente com a utilização de Web Sockets e Server-Sent Events.</w:t>
+      </w:r>
+    </w:p>
+    <w:p>
+      <w:pPr>
+        <w:jc w:val="both"/>
+        <w:rPr/>
+      </w:pPr>
+      <w:r>
+        <w:rPr>
+          <w:rtl w:val="0"/>
+        </w:rPr>
+      </w:r>
+    </w:p>
+    <w:p>
+      <w:pPr>
+        <w:jc w:val="both"/>
+        <w:rPr/>
+      </w:pPr>
+      <w:r>
+        <w:rPr>
+          <w:rtl w:val="0"/>
+        </w:rPr>
+        <w:t xml:space="preserve">Em Ajax, temos uma requisição cliente/servidor de forma assíncrona. A novidade com Server-Sent Events é que podemos inverter esse processo: o servidor é que envia eventos para o cliente. Isso é ideal para jogos com vários jogadores simultâneos.</w:t>
+      </w:r>
+    </w:p>
+    <w:p>
+      <w:pPr>
+        <w:jc w:val="both"/>
+        <w:rPr/>
+      </w:pPr>
+      <w:r>
+        <w:rPr>
+          <w:rtl w:val="0"/>
+        </w:rPr>
+      </w:r>
+    </w:p>
+    <w:p>
+      <w:pPr>
+        <w:jc w:val="both"/>
+        <w:rPr/>
+      </w:pPr>
+      <w:r>
+        <w:rPr>
+          <w:rtl w:val="0"/>
+        </w:rPr>
+        <w:t xml:space="preserve">AJAX (Asynchronous JavaScript and XML) é uma abordagem de desenvolvimento web que permite que as páginas da web atualizem partes específicas do conteúdo de forma assíncrona, ou seja, sem a necessidade de recarregar toda a página.</w:t>
+      </w:r>
+    </w:p>
+    <w:p>
+      <w:pPr>
+        <w:jc w:val="both"/>
+        <w:rPr/>
+      </w:pPr>
+      <w:r>
+        <w:rPr>
+          <w:rtl w:val="0"/>
+        </w:rPr>
+      </w:r>
+    </w:p>
+    <w:p>
+      <w:pPr>
+        <w:jc w:val="both"/>
+        <w:rPr/>
+      </w:pPr>
+      <w:r>
+        <w:rPr>
+          <w:rtl w:val="0"/>
+        </w:rPr>
+        <w:t xml:space="preserve">Em resumo, o AJAX é uma técnica que permite atualizações assíncronas de conteúdo em páginas da web, melhorando a interatividade e a responsividade do usuário ao permitir que partes específicas da página sejam atualizadas sem recarregar a página inteira.</w:t>
+      </w:r>
+    </w:p>
+    <w:p>
+      <w:pPr>
+        <w:jc w:val="both"/>
+        <w:rPr/>
+      </w:pPr>
+      <w:r>
+        <w:rPr>
+          <w:rtl w:val="0"/>
+        </w:rPr>
+      </w:r>
+    </w:p>
+    <w:p>
+      <w:pPr>
+        <w:jc w:val="both"/>
+        <w:rPr/>
+      </w:pPr>
+      <w:r>
+        <w:rPr>
+          <w:rtl w:val="0"/>
+        </w:rPr>
+        <w:t xml:space="preserve">No contexto de desenvolvimento web e programação, "assíncrono" refere-se a operações ou processos que ocorrem de forma independente, sem um padrão rígido de sincronização. Em outras palavras, as operações assíncronas não precisam esperar uma pela outra para começar ou terminar.</w:t>
+      </w:r>
+    </w:p>
+    <w:p>
+      <w:pPr>
+        <w:jc w:val="both"/>
+        <w:rPr/>
+      </w:pPr>
+      <w:r>
+        <w:rPr>
+          <w:rtl w:val="0"/>
+        </w:rPr>
+      </w:r>
+    </w:p>
+    <w:p>
+      <w:pPr>
+        <w:jc w:val="both"/>
+        <w:rPr/>
+      </w:pPr>
+      <w:r>
+        <w:rPr>
+          <w:rtl w:val="0"/>
+        </w:rPr>
+        <w:t xml:space="preserve">Quando se fala em programação assíncrona, isso geralmente significa que uma parte do código pode continuar executando enquanto outra parte está aguardando algum tipo de resposta ou evento. Isso é particularmente útil em situações em que há operações que podem levar algum tempo para serem concluídas, como chamadas de rede, acesso a bancos de dados ou animações complexas.</w:t>
+      </w:r>
+    </w:p>
+    <w:p>
+      <w:pPr>
+        <w:jc w:val="both"/>
+        <w:rPr/>
+      </w:pPr>
+      <w:r>
+        <w:rPr>
+          <w:rtl w:val="0"/>
+        </w:rPr>
+      </w:r>
+    </w:p>
+    <w:p>
+      <w:pPr>
+        <w:jc w:val="both"/>
+        <w:rPr/>
+      </w:pPr>
+      <w:r>
+        <w:rPr>
+          <w:b w:val="1"/>
+          <w:rtl w:val="0"/>
+        </w:rPr>
+        <w:t xml:space="preserve">Latência</w:t>
+      </w:r>
+      <w:r>
+        <w:rPr>
+          <w:rtl w:val="0"/>
+        </w:rPr>
+        <w:t xml:space="preserve"> refere-se ao atraso ou tempo que leva para um pacote de dados viajar de um ponto a outro em uma rede. É o tempo que decorre desde o momento em que um dado é enviado até o momento em que ele é recebido no destino.</w:t>
+      </w:r>
+    </w:p>
+    <w:p>
+      <w:pPr>
+        <w:jc w:val="both"/>
+        <w:rPr/>
+      </w:pPr>
+      <w:r>
+        <w:rPr>
+          <w:rtl w:val="0"/>
+        </w:rPr>
+      </w:r>
+    </w:p>
+    <w:p>
+      <w:pPr>
+        <w:jc w:val="both"/>
+        <w:rPr/>
+      </w:pPr>
+      <w:r>
+        <w:rPr>
+          <w:rtl w:val="0"/>
+        </w:rPr>
+        <w:t xml:space="preserve">A latência é medida em milissegundos (ms) e é um fator importante que afeta a velocidade de comunicação e a resposta em sistemas de rede. </w:t>
+      </w:r>
+    </w:p>
+    <w:p>
+      <w:pPr>
+        <w:jc w:val="both"/>
+        <w:rPr/>
+      </w:pPr>
+      <w:r>
+        <w:rPr>
+          <w:rtl w:val="0"/>
+        </w:rPr>
+      </w:r>
+    </w:p>
+    <w:p>
+      <w:pPr>
+        <w:jc w:val="both"/>
+        <w:rPr>
+          <w:b w:val="1"/>
+        </w:rPr>
+      </w:pPr>
+      <w:r>
+        <w:rPr>
+          <w:b w:val="1"/>
+          <w:rtl w:val="0"/>
+        </w:rPr>
+        <w:t xml:space="preserve">Multimídia</w:t>
+      </w:r>
+    </w:p>
+    <w:p>
+      <w:pPr>
+        <w:jc w:val="both"/>
+        <w:rPr/>
+      </w:pPr>
+      <w:r>
+        <w:rPr>
+          <w:rtl w:val="0"/>
+        </w:rPr>
+        <w:t xml:space="preserve">Áudio e vídeo são os principais recursos de multimídia para integração com suas aplicações Web e sites.</w:t>
+      </w:r>
+    </w:p>
+    <w:p>
+      <w:pPr>
+        <w:jc w:val="both"/>
+        <w:rPr/>
+      </w:pPr>
+      <w:r>
+        <w:rPr>
+          <w:rtl w:val="0"/>
+        </w:rPr>
+      </w:r>
+    </w:p>
+    <w:p>
+      <w:pPr>
+        <w:jc w:val="both"/>
+        <w:rPr/>
+      </w:pPr>
+      <w:r>
+        <w:rPr>
+          <w:rtl w:val="0"/>
+        </w:rPr>
+      </w:r>
+    </w:p>
+    <w:p>
+      <w:pPr>
+        <w:jc w:val="both"/>
+        <w:rPr/>
+      </w:pPr>
+      <w:r>
+        <w:rPr>
+          <w:rtl w:val="0"/>
+        </w:rPr>
+      </w:r>
+    </w:p>
+    <w:p>
+      <w:pPr>
+        <w:jc w:val="both"/>
+        <w:rPr/>
+      </w:pPr>
+      <w:r>
+        <w:rPr>
+          <w:rtl w:val="0"/>
+        </w:rPr>
+      </w:r>
+    </w:p>
+    <w:p>
+      <w:pPr>
+        <w:jc w:val="both"/>
+        <w:rPr>
+          <w:b w:val="1"/>
+        </w:rPr>
+      </w:pPr>
+      <w:r>
+        <w:rPr>
+          <w:b w:val="1"/>
+          <w:rtl w:val="0"/>
+        </w:rPr>
+        <w:t xml:space="preserve">Gráficos, 3D e efeitos</w:t>
+      </w:r>
+    </w:p>
+    <w:p>
+      <w:pPr>
+        <w:jc w:val="both"/>
+        <w:rPr/>
+      </w:pPr>
+      <w:r>
+        <w:rPr>
+          <w:rtl w:val="0"/>
+        </w:rPr>
+        <w:t xml:space="preserve">Com a utilização de SVG, Canvas, WebGL e recursos CSS3 3D, é possível produzir experiências visuais incríveis para o usuário, sem a necessidade de plug-ins, ou seja, nativamente no navegador. </w:t>
+      </w:r>
+    </w:p>
+    <w:p>
+      <w:pPr>
+        <w:jc w:val="both"/>
+        <w:rPr/>
+      </w:pPr>
+      <w:r>
+        <w:rPr>
+          <w:rtl w:val="0"/>
+        </w:rPr>
+      </w:r>
+    </w:p>
+    <w:p>
+      <w:pPr>
+        <w:jc w:val="both"/>
+        <w:rPr>
+          <w:b w:val="1"/>
+        </w:rPr>
+      </w:pPr>
+      <w:r>
+        <w:rPr>
+          <w:b w:val="1"/>
+          <w:rtl w:val="0"/>
+        </w:rPr>
+        <w:t xml:space="preserve">Desempenho e integração</w:t>
+      </w:r>
+    </w:p>
+    <w:p>
+      <w:pPr>
+        <w:jc w:val="both"/>
+        <w:rPr/>
+      </w:pPr>
+      <w:r>
+        <w:rPr>
+          <w:rtl w:val="0"/>
+        </w:rPr>
+        <w:t xml:space="preserve">Utilizando tecnologias como Web Workers e XMLHttpRequest 2, é possível criar suas aplicações Web e conteúdo dinâmico (Ajax) de forma mais rápida, além da grande variedade de técnicas que permite o aumento de desempenho.</w:t>
+      </w:r>
+    </w:p>
+    <w:p>
+      <w:pPr>
+        <w:jc w:val="both"/>
+        <w:rPr/>
+      </w:pPr>
+      <w:r>
+        <w:rPr>
+          <w:rtl w:val="0"/>
+        </w:rPr>
+      </w:r>
+    </w:p>
+    <w:p>
+      <w:pPr>
+        <w:jc w:val="both"/>
+        <w:rPr>
+          <w:b w:val="1"/>
+        </w:rPr>
+      </w:pPr>
+      <w:r>
+        <w:rPr>
+          <w:b w:val="1"/>
+          <w:rtl w:val="0"/>
+        </w:rPr>
+        <w:t xml:space="preserve">CSS3</w:t>
+      </w:r>
+    </w:p>
+    <w:p>
+      <w:pPr>
+        <w:jc w:val="both"/>
+        <w:rPr/>
+      </w:pPr>
+      <w:r>
+        <w:rPr>
+          <w:rtl w:val="0"/>
+        </w:rPr>
+        <w:t xml:space="preserve">CSS3 é uma das maiores revoluções e, embora seja independente da HTML5, é entendida como uma de suas variantes em termos de novas tecnologias de padrão aberto para estilização e efeitos de um documento formatado. Com ela, você cria suas aplicações Web sem sacrificar a estrutura semântica ou o desempenho. São disponibilizadas novas formas de estilização de fontes, de alinhamento de layout, de seletores avançados, animação e transformação.</w:t>
+      </w:r>
+    </w:p>
+    <w:p>
+      <w:pPr>
+        <w:jc w:val="both"/>
+        <w:rPr/>
+      </w:pPr>
+      <w:r>
+        <w:rPr>
+          <w:rtl w:val="0"/>
+        </w:rPr>
+      </w:r>
+    </w:p>
+    <w:p>
+      <w:pPr>
+        <w:jc w:val="both"/>
+        <w:rPr/>
+      </w:pPr>
+      <w:r>
+        <w:rPr>
+          <w:b w:val="1"/>
+          <w:rtl w:val="0"/>
+        </w:rPr>
+        <w:t xml:space="preserve">Aula 3 - Conhecendo a estrutura HTML 5</w:t>
+      </w:r>
+      <w:r>
+        <w:rPr>
+          <w:rtl w:val="0"/>
+        </w:rPr>
+      </w:r>
+    </w:p>
+    <w:p>
+      <w:pPr>
+        <w:jc w:val="both"/>
+        <w:rPr/>
+      </w:pPr>
+      <w:r>
+        <w:rPr>
+          <w:rtl w:val="0"/>
+        </w:rPr>
+      </w:r>
+    </w:p>
+    <w:p>
+      <w:pPr>
+        <w:jc w:val="both"/>
+        <w:rPr>
+          <w:b w:val="1"/>
+        </w:rPr>
+      </w:pPr>
+      <w:r>
+        <w:rPr>
+          <w:b w:val="1"/>
+          <w:rtl w:val="0"/>
+        </w:rPr>
+        <w:t xml:space="preserve">Tags e atributos do HTML5</w:t>
+      </w:r>
+    </w:p>
+    <w:p>
+      <w:pPr>
+        <w:jc w:val="both"/>
+        <w:rPr/>
+      </w:pPr>
+      <w:r>
+        <w:rPr>
+          <w:rtl w:val="0"/>
+        </w:rPr>
+        <w:t xml:space="preserve">Tag é o termo atribuído aos códigos utilizados em HTML. As tags são identificadas por estarem entre o sinal menor que (&lt;) e maior que (&gt;), conforme demonstram os seguintes exemplos: &lt;html&gt;&lt;/html&gt;; &lt;body&gt;&lt;/body&gt;.</w:t>
+      </w:r>
+    </w:p>
+    <w:p>
+      <w:pPr>
+        <w:jc w:val="both"/>
+        <w:rPr/>
+      </w:pPr>
+      <w:r>
+        <w:rPr>
+          <w:rtl w:val="0"/>
+        </w:rPr>
+        <w:t xml:space="preserve">A estrutura de um documento HTML é formada basicamente por tags, as quais podem ou não possuir atributos. É preciso ter em mente que as tags e os atributos que compõem um documento HTML5 devem estar de acordo com algumas regras, a fim de que sua estrutura esteja adequada.</w:t>
+      </w:r>
+    </w:p>
+    <w:p>
+      <w:pPr>
+        <w:jc w:val="both"/>
+        <w:rPr/>
+      </w:pPr>
+      <w:r>
+        <w:rPr>
+          <w:rtl w:val="0"/>
+        </w:rPr>
+      </w:r>
+    </w:p>
+    <w:p>
+      <w:pPr>
+        <w:jc w:val="both"/>
+        <w:rPr/>
+      </w:pPr>
+      <w:r>
+        <w:rPr>
+          <w:rtl w:val="0"/>
+        </w:rPr>
+        <w:t xml:space="preserve">Dentre essas regras, destacamos a necessidade de que um elemento vazio, assim como os</w:t>
+      </w:r>
+    </w:p>
+    <w:p>
+      <w:pPr>
+        <w:jc w:val="both"/>
+        <w:rPr/>
+      </w:pPr>
+      <w:r>
+        <w:rPr>
+          <w:rtl w:val="0"/>
+        </w:rPr>
+        <w:t xml:space="preserve">outros elementos, tenha uma tag de abertura e outra de fechamento, por exemplo, &lt;title&gt;&lt;/</w:t>
+      </w:r>
+    </w:p>
+    <w:p>
+      <w:pPr>
+        <w:jc w:val="both"/>
+        <w:rPr/>
+      </w:pPr>
+      <w:r>
+        <w:rPr>
+          <w:rtl w:val="0"/>
+        </w:rPr>
+        <w:t xml:space="preserve">title&gt;. Além disso, os valores referentes aos atributos devem ser colocados entre aspas duplas, até mesmo os valores que são compostos por números.</w:t>
+      </w:r>
+    </w:p>
+    <w:p>
+      <w:pPr>
+        <w:jc w:val="both"/>
+        <w:rPr/>
+      </w:pPr>
+      <w:r>
+        <w:rPr>
+          <w:rtl w:val="0"/>
+        </w:rPr>
+      </w:r>
+    </w:p>
+    <w:p>
+      <w:pPr>
+        <w:jc w:val="both"/>
+        <w:rPr/>
+      </w:pPr>
+      <w:r>
+        <w:rPr>
+          <w:rtl w:val="0"/>
+        </w:rPr>
+        <w:t xml:space="preserve">As tags são hierárquicas, logo, dentro de um par de tags podemos ter outras tags que atuam como elementos filhos das tags principais. É o que ocorre, por exemplo, com a tag &lt;title&gt;&lt;/title&gt; que é filha da tag &lt;head&gt;&lt;/head&gt;, que por sua vez é filha do elemento ou tag raiz &lt;html&gt;&lt;/html&gt;.</w:t>
+      </w:r>
+    </w:p>
+    <w:p>
+      <w:pPr>
+        <w:jc w:val="both"/>
+        <w:rPr/>
+      </w:pPr>
+      <w:r>
+        <w:rPr>
+          <w:rtl w:val="0"/>
+        </w:rPr>
+      </w:r>
+    </w:p>
+    <w:p>
+      <w:pPr>
+        <w:jc w:val="both"/>
+        <w:rPr/>
+      </w:pPr>
+      <w:r>
+        <w:rPr>
+          <w:rtl w:val="0"/>
+        </w:rPr>
+        <w:t xml:space="preserve">&lt;html&gt;</w:t>
+      </w:r>
+    </w:p>
+    <w:p>
+      <w:pPr>
+        <w:ind w:left="720" w:firstLine="0"/>
+        <w:jc w:val="both"/>
+        <w:rPr/>
+      </w:pPr>
+      <w:r>
+        <w:rPr>
+          <w:rtl w:val="0"/>
+        </w:rPr>
+        <w:t xml:space="preserve">&lt;head&gt;</w:t>
+      </w:r>
+    </w:p>
+    <w:p>
+      <w:pPr>
+        <w:ind w:left="720" w:firstLine="720"/>
+        <w:jc w:val="both"/>
+        <w:rPr/>
+      </w:pPr>
+      <w:r>
+        <w:rPr>
+          <w:rtl w:val="0"/>
+        </w:rPr>
+        <w:t xml:space="preserve">&lt;title&gt;HTML5 Fundamentos&lt;/title&gt;</w:t>
+      </w:r>
+    </w:p>
+    <w:p>
+      <w:pPr>
+        <w:ind w:left="720" w:firstLine="0"/>
+        <w:jc w:val="both"/>
+        <w:rPr/>
+      </w:pPr>
+      <w:r>
+        <w:rPr>
+          <w:rtl w:val="0"/>
+        </w:rPr>
+        <w:t xml:space="preserve">&lt;/head&gt;</w:t>
+      </w:r>
+    </w:p>
+    <w:p>
+      <w:pPr>
+        <w:ind w:left="720" w:firstLine="0"/>
+        <w:jc w:val="both"/>
+        <w:rPr/>
+      </w:pPr>
+      <w:r>
+        <w:rPr>
+          <w:rtl w:val="0"/>
+        </w:rPr>
+        <w:t xml:space="preserve">&lt;body&gt;</w:t>
+      </w:r>
+    </w:p>
+    <w:p>
+      <w:pPr>
+        <w:ind w:left="720" w:firstLine="0"/>
+        <w:jc w:val="both"/>
+        <w:rPr/>
+      </w:pPr>
+      <w:r>
+        <w:rPr>
+          <w:rtl w:val="0"/>
+        </w:rPr>
+        <w:t xml:space="preserve">&lt;/body&gt;</w:t>
+      </w:r>
+    </w:p>
+    <w:p>
+      <w:pPr>
+        <w:jc w:val="both"/>
+        <w:rPr/>
+      </w:pPr>
+      <w:r>
+        <w:rPr>
+          <w:rtl w:val="0"/>
+        </w:rPr>
+        <w:t xml:space="preserve">&lt;/html&gt;</w:t>
+      </w:r>
+    </w:p>
+    <w:p>
+      <w:pPr>
+        <w:jc w:val="both"/>
+        <w:rPr/>
+      </w:pPr>
+      <w:r>
+        <w:rPr>
+          <w:rtl w:val="0"/>
+        </w:rPr>
+      </w:r>
+    </w:p>
+    <w:p>
+      <w:pPr>
+        <w:jc w:val="both"/>
+        <w:rPr/>
+      </w:pPr>
+      <w:r>
+        <w:rPr>
+          <w:rtl w:val="0"/>
+        </w:rPr>
+      </w:r>
+    </w:p>
+    <w:p>
+      <w:pPr>
+        <w:jc w:val="both"/>
+        <w:rPr>
+          <w:b w:val="1"/>
+        </w:rPr>
+      </w:pPr>
+      <w:r>
+        <w:rPr>
+          <w:b w:val="1"/>
+          <w:rtl w:val="0"/>
+        </w:rPr>
+        <w:t xml:space="preserve">Estrutura do código HTML5</w:t>
+      </w:r>
+    </w:p>
+    <w:p>
+      <w:pPr>
+        <w:jc w:val="both"/>
+        <w:rPr/>
+      </w:pPr>
+      <w:r>
+        <w:rPr>
+          <w:rtl w:val="0"/>
+        </w:rPr>
+        <w:t xml:space="preserve">A seguir, temos um modelo que demonstra a estrutura correta de um código HTML5.</w:t>
+      </w:r>
+    </w:p>
+    <w:p>
+      <w:pPr>
+        <w:jc w:val="center"/>
+        <w:rPr/>
+      </w:pPr>
+      <w:r>
+        <w:rPr/>
+        <w:drawing>
+          <wp:inline distB="114300" distT="114300" distL="114300" distR="114300">
+            <wp:extent cx="3614738" cy="1824366"/>
+            <wp:effectExtent b="0" l="0" r="0" t="0"/>
+            <wp:docPr id="7" name="image12.png"/>
+            <a:graphic>
+              <a:graphicData uri="http://schemas.openxmlformats.org/drawingml/2006/picture">
+                <pic:pic>
+                  <pic:nvPicPr>
+                    <pic:cNvPr id="0" name="image12.png"/>
+                    <pic:cNvPicPr preferRelativeResize="0"/>
+                  </pic:nvPicPr>
+                  <pic:blipFill>
+                    <a:blip r:embed="rId7"/>
+                    <a:srcRect b="0" l="0" r="0" t="0"/>
+                    <a:stretch>
+                      <a:fillRect/>
+                    </a:stretch>
+                  </pic:blipFill>
+                  <pic:spPr>
+                    <a:xfrm>
+                      <a:off x="0" y="0"/>
+                      <a:ext cx="3614738" cy="1824366"/>
+                    </a:xfrm>
+                    <a:prstGeom prst="rect"/>
+                    <a:ln/>
+                  </pic:spPr>
+                </pic:pic>
+              </a:graphicData>
+            </a:graphic>
+          </wp:inline>
+        </w:drawing>
+      </w:r>
+      <w:r>
+        <w:rPr>
+          <w:rtl w:val="0"/>
+        </w:rPr>
+      </w:r>
+    </w:p>
+    <w:p>
+      <w:pPr>
+        <w:jc w:val="both"/>
+        <w:rPr/>
+      </w:pPr>
+      <w:r>
+        <w:rPr>
+          <w:rtl w:val="0"/>
+        </w:rPr>
+      </w:r>
+    </w:p>
+    <w:p>
+      <w:pPr>
+        <w:jc w:val="both"/>
+        <w:rPr/>
+      </w:pPr>
+      <w:r>
+        <w:rPr>
+          <w:rtl w:val="0"/>
+        </w:rPr>
+        <w:t xml:space="preserve">Podemos verificar que este exemplo demonstra a estrutura correta de um código HTML, pois todas as regras mencionadas anteriormente foram obedecidas: o valor do atributo foi colocado entre aspas, todas as tags foram declaradas em letra minúscula (caixa baixa) e todas as tags abertas também foram fechadas.</w:t>
+      </w:r>
+    </w:p>
+    <w:p>
+      <w:pPr>
+        <w:jc w:val="both"/>
+        <w:rPr/>
+      </w:pPr>
+      <w:r>
+        <w:rPr>
+          <w:rtl w:val="0"/>
+        </w:rPr>
+      </w:r>
+    </w:p>
+    <w:p>
+      <w:pPr>
+        <w:jc w:val="both"/>
+        <w:rPr>
+          <w:b w:val="1"/>
+        </w:rPr>
+      </w:pPr>
+      <w:r>
+        <w:rPr>
+          <w:b w:val="1"/>
+          <w:rtl w:val="0"/>
+        </w:rPr>
+        <w:t xml:space="preserve">Tipo de documento (DOCTYPE)</w:t>
+      </w:r>
+    </w:p>
+    <w:p>
+      <w:pPr>
+        <w:jc w:val="both"/>
+        <w:rPr/>
+      </w:pPr>
+      <w:r>
+        <w:rPr>
+          <w:rtl w:val="0"/>
+        </w:rPr>
+        <w:t xml:space="preserve">DOCTYPE é um tipo de declaração que deve obrigatoriamente constar em um código HTML, sendo incluída antes do elemento raiz deste código. Determina ao navegador qual o tipo de documento ele deverá interpretar.</w:t>
+      </w:r>
+    </w:p>
+    <w:p>
+      <w:pPr>
+        <w:jc w:val="both"/>
+        <w:rPr/>
+      </w:pPr>
+      <w:r>
+        <w:rPr>
+          <w:rtl w:val="0"/>
+        </w:rPr>
+      </w:r>
+    </w:p>
+    <w:p>
+      <w:pPr>
+        <w:jc w:val="both"/>
+        <w:rPr>
+          <w:b w:val="1"/>
+        </w:rPr>
+      </w:pPr>
+      <w:r>
+        <w:rPr>
+          <w:b w:val="1"/>
+          <w:rtl w:val="0"/>
+        </w:rPr>
+        <w:t xml:space="preserve">Elemento raiz (html)</w:t>
+      </w:r>
+    </w:p>
+    <w:p>
+      <w:pPr>
+        <w:jc w:val="both"/>
+        <w:rPr/>
+      </w:pPr>
+      <w:r>
+        <w:rPr>
+          <w:rtl w:val="0"/>
+        </w:rPr>
+        <w:t xml:space="preserve">O elemento raiz de um código HTML deve ser a tag&lt;html&gt;. Tal elemento pode, ainda, possuir um atributo lang responsável por determinar qual o idioma do documento em questão, e ainda permitir que os navegadores sugiram a melhor tradução quando algum usuário de um país cujo idioma seja diferente do documento acessar o site. Para o português do Brasil, utilizamos lang=”pt-br”.</w:t>
+      </w:r>
+    </w:p>
+    <w:p>
+      <w:pPr>
+        <w:jc w:val="both"/>
+        <w:rPr/>
+      </w:pPr>
+      <w:r>
+        <w:rPr>
+          <w:rtl w:val="0"/>
+        </w:rPr>
+      </w:r>
+    </w:p>
+    <w:p>
+      <w:pPr>
+        <w:jc w:val="both"/>
+        <w:rPr/>
+      </w:pPr>
+      <w:r>
+        <w:rPr>
+          <w:rtl w:val="0"/>
+        </w:rPr>
+        <w:t xml:space="preserve">O atributo lang pode ser utilizado também dentro de textos no documento com a intenção de determinar o idioma que está sendo utilizado em um determinado local. Por exemplo: &lt;span lang=”es”&gt; Bienvenido a HTML5&lt;/ span&gt;.</w:t>
+      </w:r>
+    </w:p>
+    <w:p>
+      <w:pPr>
+        <w:jc w:val="both"/>
+        <w:rPr/>
+      </w:pPr>
+      <w:r>
+        <w:rPr>
+          <w:rtl w:val="0"/>
+        </w:rPr>
+      </w:r>
+    </w:p>
+    <w:p>
+      <w:pPr>
+        <w:jc w:val="both"/>
+        <w:rPr>
+          <w:b w:val="1"/>
+        </w:rPr>
+      </w:pPr>
+      <w:r>
+        <w:rPr>
+          <w:b w:val="1"/>
+          <w:rtl w:val="0"/>
+        </w:rPr>
+        <w:t xml:space="preserve">Cabeçalho (head)</w:t>
+      </w:r>
+    </w:p>
+    <w:p>
+      <w:pPr>
+        <w:jc w:val="both"/>
+        <w:rPr/>
+      </w:pPr>
+      <w:r>
+        <w:rPr>
+          <w:rtl w:val="0"/>
+        </w:rPr>
+        <w:t xml:space="preserve">O cabeçalho, representado pelo elemento &lt;head&gt;, contém informações genéricas a respeito do conteúdo do documento e da forma que será exibido. Essas informações genéricas também são chamadas de metadados, os quais representam informações capazes de descrever outros dados. Portanto, podemos dizer que a função da tag </w:t>
+      </w:r>
+      <w:r>
+        <w:rPr>
+          <w:b w:val="1"/>
+          <w:rtl w:val="0"/>
+        </w:rPr>
+        <w:t xml:space="preserve">&lt;head&gt;</w:t>
+      </w:r>
+      <w:r>
+        <w:rPr>
+          <w:rtl w:val="0"/>
+        </w:rPr>
+        <w:t xml:space="preserve"> é determinar o cabeçalho de uma página.</w:t>
+      </w:r>
+    </w:p>
+    <w:p>
+      <w:pPr>
+        <w:jc w:val="both"/>
+        <w:rPr/>
+      </w:pPr>
+      <w:r>
+        <w:rPr>
+          <w:rtl w:val="0"/>
+        </w:rPr>
+      </w:r>
+    </w:p>
+    <w:p>
+      <w:pPr>
+        <w:jc w:val="both"/>
+        <w:rPr/>
+      </w:pPr>
+      <w:r>
+        <w:rPr>
+          <w:rtl w:val="0"/>
+        </w:rPr>
+        <w:t xml:space="preserve">Todos os elementos que compõem esta tag não são exibidos pelo browser. Dentre esses elementos, podemos ter metatags, folhas de estilo, scripts, entre outros. Dentro da tag </w:t>
+      </w:r>
+      <w:r>
+        <w:rPr>
+          <w:b w:val="1"/>
+          <w:rtl w:val="0"/>
+        </w:rPr>
+        <w:t xml:space="preserve">&lt;head&gt;</w:t>
+      </w:r>
+      <w:r>
+        <w:rPr>
+          <w:rtl w:val="0"/>
+        </w:rPr>
+        <w:t xml:space="preserve">, deve ser inserida a tag </w:t>
+      </w:r>
+      <w:r>
+        <w:rPr>
+          <w:b w:val="1"/>
+          <w:rtl w:val="0"/>
+        </w:rPr>
+        <w:t xml:space="preserve">&lt;title&gt;</w:t>
+      </w:r>
+      <w:r>
+        <w:rPr>
+          <w:rtl w:val="0"/>
+        </w:rPr>
+        <w:t xml:space="preserve">, cuja função é determinar o título da página.</w:t>
+      </w:r>
+    </w:p>
+    <w:p>
+      <w:pPr>
+        <w:jc w:val="both"/>
+        <w:rPr/>
+      </w:pPr>
+      <w:r>
+        <w:rPr>
+          <w:rtl w:val="0"/>
+        </w:rPr>
+      </w:r>
+    </w:p>
+    <w:p>
+      <w:pPr>
+        <w:jc w:val="both"/>
+        <w:rPr>
+          <w:b w:val="1"/>
+        </w:rPr>
+      </w:pPr>
+      <w:r>
+        <w:rPr>
+          <w:rtl w:val="0"/>
+        </w:rPr>
+        <w:t xml:space="preserve">Se desejarmos carregar estilos para formatação de conteúdo na própria página, utilizamos o elemento ou tag </w:t>
+      </w:r>
+      <w:r>
+        <w:rPr>
+          <w:b w:val="1"/>
+          <w:rtl w:val="0"/>
+        </w:rPr>
+        <w:t xml:space="preserve">&lt;style&gt;&lt;/style&gt;</w:t>
+      </w:r>
+      <w:r>
+        <w:rPr>
+          <w:rtl w:val="0"/>
+        </w:rPr>
+        <w:t xml:space="preserve">. Se os estilos forem carregados externamente, utilizamos o elemento </w:t>
+      </w:r>
+      <w:r>
+        <w:rPr>
+          <w:b w:val="1"/>
+          <w:rtl w:val="0"/>
+        </w:rPr>
+        <w:t xml:space="preserve">&lt;link&gt;.</w:t>
+      </w:r>
+    </w:p>
+    <w:p>
+      <w:pPr>
+        <w:jc w:val="both"/>
+        <w:rPr/>
+      </w:pPr>
+      <w:r>
+        <w:rPr>
+          <w:rtl w:val="0"/>
+        </w:rPr>
+      </w:r>
+    </w:p>
+    <w:p>
+      <w:pPr>
+        <w:jc w:val="both"/>
+        <w:rPr/>
+      </w:pPr>
+      <w:r>
+        <w:rPr>
+          <w:rtl w:val="0"/>
+        </w:rPr>
+        <w:t xml:space="preserve">Quando precisamos adicionar programação de script ao documento, de forma que essa seja carregada antes do corpo do site, podemos adicionar o elemento </w:t>
+      </w:r>
+      <w:r>
+        <w:rPr>
+          <w:b w:val="1"/>
+          <w:rtl w:val="0"/>
+        </w:rPr>
+        <w:t xml:space="preserve">&lt;script&gt;&lt;/script&gt;</w:t>
+      </w:r>
+      <w:r>
+        <w:rPr>
+          <w:rtl w:val="0"/>
+        </w:rPr>
+        <w:t xml:space="preserve"> como elementos filhos de &lt;head&gt;&lt;/head&gt;.</w:t>
+      </w:r>
+    </w:p>
+    <w:p>
+      <w:pPr>
+        <w:jc w:val="both"/>
+        <w:rPr/>
+      </w:pPr>
+      <w:r>
+        <w:rPr>
+          <w:rtl w:val="0"/>
+        </w:rPr>
+      </w:r>
+    </w:p>
+    <w:p>
+      <w:pPr>
+        <w:jc w:val="both"/>
+        <w:rPr>
+          <w:b w:val="1"/>
+        </w:rPr>
+      </w:pPr>
+      <w:r>
+        <w:rPr>
+          <w:b w:val="1"/>
+          <w:rtl w:val="0"/>
+        </w:rPr>
+        <w:t xml:space="preserve">Corpo da página (body)</w:t>
+      </w:r>
+    </w:p>
+    <w:p>
+      <w:pPr>
+        <w:jc w:val="both"/>
+        <w:rPr/>
+      </w:pPr>
+      <w:r>
+        <w:rPr>
+          <w:rtl w:val="0"/>
+        </w:rPr>
+        <w:t xml:space="preserve">O corpo de uma página HTML5 é determinado pela tag &lt;body&gt;, cujos elementos têm a função de determinar tudo o que será apresentado pelo browser de forma gráfica. Observe o exemplo a seguir:</w:t>
+      </w:r>
+    </w:p>
+    <w:p>
+      <w:pPr>
+        <w:jc w:val="both"/>
+        <w:rPr>
+          <w:i w:val="1"/>
+        </w:rPr>
+      </w:pPr>
+      <w:r>
+        <w:rPr>
+          <w:rtl w:val="0"/>
+        </w:rPr>
+      </w:r>
+    </w:p>
+    <w:p>
+      <w:pPr>
+        <w:jc w:val="both"/>
+        <w:rPr>
+          <w:i w:val="1"/>
+        </w:rPr>
+      </w:pPr>
+      <w:r>
+        <w:rPr>
+          <w:i w:val="1"/>
+          <w:rtl w:val="0"/>
+        </w:rPr>
+        <w:t xml:space="preserve">&lt;body&gt;</w:t>
+      </w:r>
+    </w:p>
+    <w:p>
+      <w:pPr>
+        <w:jc w:val="both"/>
+        <w:rPr>
+          <w:i w:val="1"/>
+        </w:rPr>
+      </w:pPr>
+      <w:r>
+        <w:rPr>
+          <w:i w:val="1"/>
+          <w:rtl w:val="0"/>
+        </w:rPr>
+        <w:t xml:space="preserve">Conhecendo a estrutura do código HTML5</w:t>
+      </w:r>
+    </w:p>
+    <w:p>
+      <w:pPr>
+        <w:jc w:val="both"/>
+        <w:rPr>
+          <w:i w:val="1"/>
+        </w:rPr>
+      </w:pPr>
+      <w:r>
+        <w:rPr>
+          <w:i w:val="1"/>
+          <w:rtl w:val="0"/>
+        </w:rPr>
+        <w:t xml:space="preserve">&lt;/body&gt;</w:t>
+      </w:r>
+    </w:p>
+    <w:p>
+      <w:pPr>
+        <w:jc w:val="both"/>
+        <w:rPr/>
+      </w:pPr>
+      <w:r>
+        <w:rPr>
+          <w:rtl w:val="0"/>
+        </w:rPr>
+      </w:r>
+    </w:p>
+    <w:p>
+      <w:pPr>
+        <w:jc w:val="both"/>
+        <w:rPr>
+          <w:b w:val="1"/>
+        </w:rPr>
+      </w:pPr>
+      <w:r>
+        <w:rPr>
+          <w:b w:val="1"/>
+          <w:rtl w:val="0"/>
+        </w:rPr>
+        <w:t xml:space="preserve">Metatags</w:t>
+      </w:r>
+    </w:p>
+    <w:p>
+      <w:pPr>
+        <w:jc w:val="both"/>
+        <w:rPr/>
+      </w:pPr>
+      <w:r>
+        <w:rPr>
+          <w:rtl w:val="0"/>
+        </w:rPr>
+        <w:t xml:space="preserve">Definimos metatags como sendo códigos referentes a informações e a indicações. Assim como as folhas de estilo e os scripts, as metatags representam um dos elementos a serem colocados no cabeçalho da página (tag &lt;head&gt;).</w:t>
+      </w:r>
+    </w:p>
+    <w:p>
+      <w:pPr>
+        <w:jc w:val="both"/>
+        <w:rPr/>
+      </w:pPr>
+      <w:r>
+        <w:rPr>
+          <w:rtl w:val="0"/>
+        </w:rPr>
+      </w:r>
+    </w:p>
+    <w:p>
+      <w:pPr>
+        <w:jc w:val="both"/>
+        <w:rPr/>
+      </w:pPr>
+      <w:r>
+        <w:rPr>
+          <w:rtl w:val="0"/>
+        </w:rPr>
+        <w:t xml:space="preserve">O elemento utilizado para realizar a declaração de uma metatag é o &lt;meta /&gt;, cuja função é</w:t>
+      </w:r>
+    </w:p>
+    <w:p>
+      <w:pPr>
+        <w:jc w:val="both"/>
+        <w:rPr/>
+      </w:pPr>
+      <w:r>
+        <w:rPr>
+          <w:rtl w:val="0"/>
+        </w:rPr>
+        <w:t xml:space="preserve">fornecer dados capazes de descrever informações presentes no corpo da página. Normalmente, essas informações referem-se à descrição do conteúdo e a palavras-chave.</w:t>
+      </w:r>
+    </w:p>
+    <w:p>
+      <w:pPr>
+        <w:jc w:val="both"/>
+        <w:rPr>
+          <w:b w:val="1"/>
+        </w:rPr>
+      </w:pPr>
+      <w:r>
+        <w:rPr>
+          <w:rtl w:val="0"/>
+        </w:rPr>
+      </w:r>
+    </w:p>
+    <w:p>
+      <w:pPr>
+        <w:jc w:val="both"/>
+        <w:rPr>
+          <w:b w:val="1"/>
+        </w:rPr>
+      </w:pPr>
+      <w:r>
+        <w:rPr>
+          <w:b w:val="1"/>
+          <w:rtl w:val="0"/>
+        </w:rPr>
+        <w:t xml:space="preserve">Meta name</w:t>
+      </w:r>
+    </w:p>
+    <w:p>
+      <w:pPr>
+        <w:jc w:val="both"/>
+        <w:rPr/>
+      </w:pPr>
+      <w:r>
+        <w:rPr>
+          <w:rtl w:val="0"/>
+        </w:rPr>
+        <w:t xml:space="preserve">O elemento &lt;meta name /&gt; costuma referir-se às informações relacionadas ao autor da página, conforme demonstra o exemplo a seguir:</w:t>
+      </w:r>
+    </w:p>
+    <w:p>
+      <w:pPr>
+        <w:jc w:val="both"/>
+        <w:rPr/>
+      </w:pPr>
+      <w:r>
+        <w:rPr>
+          <w:rtl w:val="0"/>
+        </w:rPr>
+      </w:r>
+    </w:p>
+    <w:p>
+      <w:pPr>
+        <w:jc w:val="both"/>
+        <w:rPr>
+          <w:i w:val="1"/>
+        </w:rPr>
+      </w:pPr>
+      <w:r>
+        <w:rPr>
+          <w:i w:val="1"/>
+          <w:rtl w:val="0"/>
+        </w:rPr>
+        <w:t xml:space="preserve">&lt;meta name=”author” content=”autor_da_página” /&gt;</w:t>
+      </w:r>
+    </w:p>
+    <w:p>
+      <w:pPr>
+        <w:jc w:val="both"/>
+        <w:rPr/>
+      </w:pPr>
+      <w:r>
+        <w:rPr>
+          <w:rtl w:val="0"/>
+        </w:rPr>
+      </w:r>
+    </w:p>
+    <w:p>
+      <w:pPr>
+        <w:jc w:val="both"/>
+        <w:rPr/>
+      </w:pPr>
+      <w:r>
+        <w:rPr>
+          <w:rtl w:val="0"/>
+        </w:rPr>
+        <w:t xml:space="preserve">Podemos observar que “author” é um atributo que permite determinar o nome do desenvolvedor da página.</w:t>
+      </w:r>
+    </w:p>
+    <w:p>
+      <w:pPr>
+        <w:jc w:val="both"/>
+        <w:rPr/>
+      </w:pPr>
+      <w:r>
+        <w:rPr>
+          <w:rtl w:val="0"/>
+        </w:rPr>
+      </w:r>
+    </w:p>
+    <w:p>
+      <w:pPr>
+        <w:jc w:val="both"/>
+        <w:rPr>
+          <w:b w:val="1"/>
+        </w:rPr>
+      </w:pPr>
+      <w:r>
+        <w:rPr>
+          <w:b w:val="1"/>
+          <w:rtl w:val="0"/>
+        </w:rPr>
+        <w:t xml:space="preserve">Palavras-chave e descrições</w:t>
+      </w:r>
+    </w:p>
+    <w:p>
+      <w:pPr>
+        <w:jc w:val="both"/>
+        <w:rPr/>
+      </w:pPr>
+      <w:r>
+        <w:rPr>
+          <w:rtl w:val="0"/>
+        </w:rPr>
+        <w:t xml:space="preserve">Para compreender a importância das palavras-chave e das descrições, é preciso ter em mente que as buscas dinâmicas realizadas por meio dos motores de busca são auxiliadas, entre outras regras, por metatags.</w:t>
+      </w:r>
+    </w:p>
+    <w:p>
+      <w:pPr>
+        <w:jc w:val="both"/>
+        <w:rPr/>
+      </w:pPr>
+      <w:r>
+        <w:rPr>
+          <w:rtl w:val="0"/>
+        </w:rPr>
+      </w:r>
+    </w:p>
+    <w:p>
+      <w:pPr>
+        <w:jc w:val="both"/>
+        <w:rPr/>
+      </w:pPr>
+      <w:r>
+        <w:rPr>
+          <w:rtl w:val="0"/>
+        </w:rPr>
+        <w:t xml:space="preserve">A fim de realizar uma pesquisa, os motores de busca utilizam regras que verificam os cabeçalhos e o conteúdo das páginas na rede, para encontrar as palavras-chave que estão presentes nas metatags e que são representadas pelo atributo keywords. Esses aplicativos são chamados de robots.</w:t>
+      </w:r>
+    </w:p>
+    <w:p>
+      <w:pPr>
+        <w:jc w:val="both"/>
+        <w:rPr/>
+      </w:pPr>
+      <w:r>
+        <w:rPr>
+          <w:rtl w:val="0"/>
+        </w:rPr>
+      </w:r>
+    </w:p>
+    <w:p>
+      <w:pPr>
+        <w:jc w:val="both"/>
+        <w:rPr/>
+      </w:pPr>
+      <w:r>
+        <w:rPr>
+          <w:rtl w:val="0"/>
+        </w:rPr>
+        <w:t xml:space="preserve">Assim que a palavra-chave é encontrada, todas as descrições contendo o atributo description que foram encontradas pelas metatags são exibidas em uma página de resultado. Embora as metatags possam conter várias palavras-chave, as quais devem ser separadas por vírgulas, a descrição requer mais objetividade, visto que um texto de descrição bastante extensa pode não ser visualizado por inteiro, uma vez que o motor de busca limita a quantidade de caracteres a ser exibida:</w:t>
+      </w:r>
+    </w:p>
+    <w:p>
+      <w:pPr>
+        <w:jc w:val="both"/>
+        <w:rPr/>
+      </w:pPr>
+      <w:r>
+        <w:rPr>
+          <w:rtl w:val="0"/>
+        </w:rPr>
+      </w:r>
+    </w:p>
+    <w:p>
+      <w:pPr>
+        <w:jc w:val="both"/>
+        <w:rPr>
+          <w:i w:val="1"/>
+        </w:rPr>
+      </w:pPr>
+      <w:r>
+        <w:rPr>
+          <w:i w:val="1"/>
+          <w:rtl w:val="0"/>
+        </w:rPr>
+        <w:t xml:space="preserve">&lt;meta name=”keywords” content=”HTML5, CSS3, Semântica, Canvas” /&gt;</w:t>
+      </w:r>
+    </w:p>
+    <w:p>
+      <w:pPr>
+        <w:jc w:val="both"/>
+        <w:rPr>
+          <w:i w:val="1"/>
+        </w:rPr>
+      </w:pPr>
+      <w:r>
+        <w:rPr>
+          <w:i w:val="1"/>
+          <w:rtl w:val="0"/>
+        </w:rPr>
+        <w:t xml:space="preserve">&lt;meta name=”description” content=”Nossa empresa esta situada no melhor...” /&gt;</w:t>
+      </w:r>
+    </w:p>
+    <w:p>
+      <w:pPr>
+        <w:jc w:val="both"/>
+        <w:rPr/>
+      </w:pPr>
+      <w:r>
+        <w:rPr>
+          <w:rtl w:val="0"/>
+        </w:rPr>
+      </w:r>
+    </w:p>
+    <w:p>
+      <w:pPr>
+        <w:jc w:val="both"/>
+        <w:rPr/>
+      </w:pPr>
+      <w:r>
+        <w:rPr>
+          <w:rtl w:val="0"/>
+        </w:rPr>
+        <w:t xml:space="preserve">Os mecanismos que encontram as palavras-chave (keywords) apresentam a descrição do site, a qual está presente no atributo description. Quando trabalhamos com a Internet, temos não apenas as ferramentas de busca, mas também os catálogos, que são sites destinados à realização de pesquisas e cujo banco de dados pode ser alimentado, desde que seja feito um cadastramento para isso.</w:t>
+      </w:r>
+    </w:p>
+    <w:p>
+      <w:pPr>
+        <w:jc w:val="both"/>
+        <w:rPr/>
+      </w:pPr>
+      <w:r>
+        <w:rPr>
+          <w:rtl w:val="0"/>
+        </w:rPr>
+      </w:r>
+    </w:p>
+    <w:p>
+      <w:pPr>
+        <w:jc w:val="both"/>
+        <w:rPr>
+          <w:b w:val="1"/>
+        </w:rPr>
+      </w:pPr>
+      <w:r>
+        <w:rPr>
+          <w:b w:val="1"/>
+          <w:rtl w:val="0"/>
+        </w:rPr>
+        <w:t xml:space="preserve">Meta charset</w:t>
+      </w:r>
+    </w:p>
+    <w:p>
+      <w:pPr>
+        <w:jc w:val="both"/>
+        <w:rPr/>
+      </w:pPr>
+      <w:r>
+        <w:rPr>
+          <w:rtl w:val="0"/>
+        </w:rPr>
+        <w:t xml:space="preserve">Quando precisamos tornar nosso site disponível para os principais idiomas, precisamos determinar o encoding que o site utilizará. Existe um encoding que permite utilizar cerca de</w:t>
+      </w:r>
+    </w:p>
+    <w:p>
+      <w:pPr>
+        <w:jc w:val="both"/>
+        <w:rPr/>
+      </w:pPr>
+      <w:r>
+        <w:rPr>
+          <w:rtl w:val="0"/>
+        </w:rPr>
+        <w:t xml:space="preserve">um milhão de caracteres: chama-se utf-8. Para determinar o encoding utilizado no documento, temos o elemento meta com o atributo charset &lt;meta charset/&gt;:</w:t>
+      </w:r>
+    </w:p>
+    <w:p>
+      <w:pPr>
+        <w:jc w:val="both"/>
+        <w:rPr/>
+      </w:pPr>
+      <w:r>
+        <w:rPr>
+          <w:rtl w:val="0"/>
+        </w:rPr>
+      </w:r>
+    </w:p>
+    <w:p>
+      <w:pPr>
+        <w:jc w:val="both"/>
+        <w:rPr>
+          <w:i w:val="1"/>
+        </w:rPr>
+      </w:pPr>
+      <w:r>
+        <w:rPr>
+          <w:i w:val="1"/>
+          <w:rtl w:val="0"/>
+        </w:rPr>
+        <w:t xml:space="preserve">&lt;meta charset=”utf-8”&gt;</w:t>
+      </w:r>
+    </w:p>
+    <w:p>
+      <w:pPr>
+        <w:jc w:val="both"/>
+        <w:rPr/>
+      </w:pPr>
+      <w:r>
+        <w:rPr>
+          <w:rtl w:val="0"/>
+        </w:rPr>
+      </w:r>
+    </w:p>
+    <w:p>
+      <w:pPr>
+        <w:jc w:val="both"/>
+        <w:rPr/>
+      </w:pPr>
+      <w:r>
+        <w:rPr>
+          <w:rtl w:val="0"/>
+        </w:rPr>
+        <w:t xml:space="preserve">Exemplo de Código:</w:t>
+      </w:r>
+    </w:p>
+    <w:p>
+      <w:pPr>
+        <w:jc w:val="both"/>
+        <w:rPr/>
+      </w:pPr>
+      <w:r>
+        <w:rPr>
+          <w:rtl w:val="0"/>
+        </w:rPr>
+      </w:r>
+    </w:p>
+    <w:p>
+      <w:pPr>
+        <w:jc w:val="both"/>
+        <w:rPr/>
+      </w:pPr>
+      <w:r>
+        <w:rPr>
+          <w:rtl w:val="0"/>
+        </w:rPr>
+        <w:t xml:space="preserve">~~~~html</w:t>
+      </w:r>
+    </w:p>
+    <w:p>
+      <w:pPr>
+        <w:jc w:val="both"/>
+        <w:rPr/>
+      </w:pPr>
+      <w:r>
+        <w:rPr>
+          <w:rtl w:val="0"/>
+        </w:rPr>
+        <w:t xml:space="preserve">&lt;!-- &lt;!DOCTYPE html&gt; Declaração que define o tipo de documento como HTML5.--&gt;</w:t>
+      </w:r>
+    </w:p>
+    <w:p>
+      <w:pPr>
+        <w:jc w:val="both"/>
+        <w:rPr/>
+      </w:pPr>
+      <w:r>
+        <w:rPr>
+          <w:rtl w:val="0"/>
+        </w:rPr>
+        <w:t xml:space="preserve">&lt;!DOCTYPE html&gt;</w:t>
+      </w:r>
+    </w:p>
+    <w:p>
+      <w:pPr>
+        <w:jc w:val="both"/>
+        <w:rPr/>
+      </w:pPr>
+      <w:r>
+        <w:rPr>
+          <w:rtl w:val="0"/>
+        </w:rPr>
+      </w:r>
+    </w:p>
+    <w:p>
+      <w:pPr>
+        <w:jc w:val="both"/>
+        <w:rPr/>
+      </w:pPr>
+      <w:r>
+        <w:rPr>
+          <w:rtl w:val="0"/>
+        </w:rPr>
+        <w:t xml:space="preserve">&lt;!--&lt;html&gt; A tag raiz que envolve todo o conteúdo HTML--&gt;</w:t>
+      </w:r>
+    </w:p>
+    <w:p>
+      <w:pPr>
+        <w:jc w:val="both"/>
+        <w:rPr/>
+      </w:pPr>
+      <w:r>
+        <w:rPr>
+          <w:rtl w:val="0"/>
+        </w:rPr>
+        <w:t xml:space="preserve">&lt;!--Atributo lang responsável por determinar qual o idioma do documento--&gt;</w:t>
+      </w:r>
+    </w:p>
+    <w:p>
+      <w:pPr>
+        <w:jc w:val="both"/>
+        <w:rPr/>
+      </w:pPr>
+      <w:r>
+        <w:rPr>
+          <w:rtl w:val="0"/>
+        </w:rPr>
+        <w:t xml:space="preserve">&lt;html lang="pt-br"&gt;</w:t>
+      </w:r>
+    </w:p>
+    <w:p>
+      <w:pPr>
+        <w:jc w:val="both"/>
+        <w:rPr/>
+      </w:pPr>
+      <w:r>
+        <w:rPr>
+          <w:rtl w:val="0"/>
+        </w:rPr>
+      </w:r>
+    </w:p>
+    <w:p>
+      <w:pPr>
+        <w:jc w:val="both"/>
+        <w:rPr/>
+      </w:pPr>
+      <w:r>
+        <w:rPr>
+          <w:rtl w:val="0"/>
+        </w:rPr>
+        <w:t xml:space="preserve">&lt;!-- &lt;head&gt; A seção onde informações do documento são definidas, como </w:t>
+      </w:r>
+    </w:p>
+    <w:p>
+      <w:pPr>
+        <w:jc w:val="both"/>
+        <w:rPr/>
+      </w:pPr>
+      <w:r>
+        <w:rPr>
+          <w:rtl w:val="0"/>
+        </w:rPr>
+        <w:t xml:space="preserve">título, metadados e links para arquivos externos (CSS, JavaScript, etc.)--&gt;</w:t>
+      </w:r>
+    </w:p>
+    <w:p>
+      <w:pPr>
+        <w:jc w:val="both"/>
+        <w:rPr/>
+      </w:pPr>
+      <w:r>
+        <w:rPr>
+          <w:rtl w:val="0"/>
+        </w:rPr>
+      </w:r>
+    </w:p>
+    <w:p>
+      <w:pPr>
+        <w:jc w:val="both"/>
+        <w:rPr/>
+      </w:pPr>
+      <w:r>
+        <w:rPr>
+          <w:rtl w:val="0"/>
+        </w:rPr>
+        <w:t xml:space="preserve">&lt;head&gt;</w:t>
+      </w:r>
+    </w:p>
+    <w:p>
+      <w:pPr>
+        <w:jc w:val="both"/>
+        <w:rPr/>
+      </w:pPr>
+      <w:r>
+        <w:rPr>
+          <w:rtl w:val="0"/>
+        </w:rPr>
+      </w:r>
+    </w:p>
+    <w:p>
+      <w:pPr>
+        <w:jc w:val="both"/>
+        <w:rPr/>
+      </w:pPr>
+      <w:r>
+        <w:rPr>
+          <w:rtl w:val="0"/>
+        </w:rPr>
+        <w:t xml:space="preserve">    &lt;!--&lt;title&gt; Define o título da página, que é exibido </w:t>
+      </w:r>
+    </w:p>
+    <w:p>
+      <w:pPr>
+        <w:jc w:val="both"/>
+        <w:rPr/>
+      </w:pPr>
+      <w:r>
+        <w:rPr>
+          <w:rtl w:val="0"/>
+        </w:rPr>
+        <w:t xml:space="preserve">    na guia do navegador ou na barra de título.--&gt;</w:t>
+      </w:r>
+    </w:p>
+    <w:p>
+      <w:pPr>
+        <w:jc w:val="both"/>
+        <w:rPr/>
+      </w:pPr>
+      <w:r>
+        <w:rPr>
+          <w:rtl w:val="0"/>
+        </w:rPr>
+        <w:t xml:space="preserve">    &lt;title&gt;Aula 03 - HTML 5&lt;/title&gt;</w:t>
+      </w:r>
+    </w:p>
+    <w:p>
+      <w:pPr>
+        <w:jc w:val="both"/>
+        <w:rPr/>
+      </w:pPr>
+      <w:r>
+        <w:rPr>
+          <w:rtl w:val="0"/>
+        </w:rPr>
+      </w:r>
+    </w:p>
+    <w:p>
+      <w:pPr>
+        <w:jc w:val="both"/>
+        <w:rPr/>
+      </w:pPr>
+      <w:r>
+        <w:rPr>
+          <w:rtl w:val="0"/>
+        </w:rPr>
+        <w:t xml:space="preserve">    &lt;!-- &lt;meta&gt; Usado para definir metadados sobre o documento, </w:t>
+      </w:r>
+    </w:p>
+    <w:p>
+      <w:pPr>
+        <w:jc w:val="both"/>
+        <w:rPr/>
+      </w:pPr>
+      <w:r>
+        <w:rPr>
+          <w:rtl w:val="0"/>
+        </w:rPr>
+        <w:t xml:space="preserve">    como codificação de caracteres, autor, descrição, etc.--&gt;</w:t>
+      </w:r>
+    </w:p>
+    <w:p>
+      <w:pPr>
+        <w:jc w:val="both"/>
+        <w:rPr/>
+      </w:pPr>
+      <w:r>
+        <w:rPr>
+          <w:rtl w:val="0"/>
+        </w:rPr>
+        <w:t xml:space="preserve">    &lt;meta charset="utf-8" /&gt;</w:t>
+      </w:r>
+    </w:p>
+    <w:p>
+      <w:pPr>
+        <w:jc w:val="both"/>
+        <w:rPr/>
+      </w:pPr>
+      <w:r>
+        <w:rPr>
+          <w:rtl w:val="0"/>
+        </w:rPr>
+        <w:t xml:space="preserve">    &lt;meta name="author" content="Alex Sousa" /&gt;</w:t>
+      </w:r>
+    </w:p>
+    <w:p>
+      <w:pPr>
+        <w:jc w:val="both"/>
+        <w:rPr/>
+      </w:pPr>
+      <w:r>
+        <w:rPr>
+          <w:rtl w:val="0"/>
+        </w:rPr>
+        <w:t xml:space="preserve">    &lt;meta name="keywords" content="tags,css,html5" /&gt;</w:t>
+      </w:r>
+    </w:p>
+    <w:p>
+      <w:pPr>
+        <w:jc w:val="both"/>
+        <w:rPr/>
+      </w:pPr>
+      <w:r>
+        <w:rPr>
+          <w:rtl w:val="0"/>
+        </w:rPr>
+        <w:t xml:space="preserve">    &lt;meta name="description" content="Aulas de HTML5 com CSS" /&gt;</w:t>
+      </w:r>
+    </w:p>
+    <w:p>
+      <w:pPr>
+        <w:jc w:val="both"/>
+        <w:rPr/>
+      </w:pPr>
+      <w:r>
+        <w:rPr>
+          <w:rtl w:val="0"/>
+        </w:rPr>
+      </w:r>
+    </w:p>
+    <w:p>
+      <w:pPr>
+        <w:jc w:val="both"/>
+        <w:rPr/>
+      </w:pPr>
+      <w:r>
+        <w:rPr>
+          <w:rtl w:val="0"/>
+        </w:rPr>
+        <w:t xml:space="preserve">&lt;/head&gt;</w:t>
+      </w:r>
+    </w:p>
+    <w:p>
+      <w:pPr>
+        <w:jc w:val="both"/>
+        <w:rPr/>
+      </w:pPr>
+      <w:r>
+        <w:rPr>
+          <w:rtl w:val="0"/>
+        </w:rPr>
+      </w:r>
+    </w:p>
+    <w:p>
+      <w:pPr>
+        <w:jc w:val="both"/>
+        <w:rPr/>
+      </w:pPr>
+      <w:r>
+        <w:rPr>
+          <w:rtl w:val="0"/>
+        </w:rPr>
+        <w:t xml:space="preserve">&lt;!--&lt;body&gt; A seção onde o conteúdo visível</w:t>
+      </w:r>
+    </w:p>
+    <w:p>
+      <w:pPr>
+        <w:jc w:val="both"/>
+        <w:rPr/>
+      </w:pPr>
+      <w:r>
+        <w:rPr>
+          <w:rtl w:val="0"/>
+        </w:rPr>
+        <w:t xml:space="preserve">da página é colocado, como texto, imagens, links, etc.--&gt;</w:t>
+      </w:r>
+    </w:p>
+    <w:p>
+      <w:pPr>
+        <w:jc w:val="both"/>
+        <w:rPr/>
+      </w:pPr>
+      <w:r>
+        <w:rPr>
+          <w:rtl w:val="0"/>
+        </w:rPr>
+      </w:r>
+    </w:p>
+    <w:p>
+      <w:pPr>
+        <w:jc w:val="both"/>
+        <w:rPr/>
+      </w:pPr>
+      <w:r>
+        <w:rPr>
+          <w:rtl w:val="0"/>
+        </w:rPr>
+        <w:t xml:space="preserve">&lt;body style="font-family: Calibri;"&gt;</w:t>
+      </w:r>
+    </w:p>
+    <w:p>
+      <w:pPr>
+        <w:jc w:val="both"/>
+        <w:rPr/>
+      </w:pPr>
+      <w:r>
+        <w:rPr>
+          <w:rtl w:val="0"/>
+        </w:rPr>
+      </w:r>
+    </w:p>
+    <w:p>
+      <w:pPr>
+        <w:jc w:val="both"/>
+        <w:rPr/>
+      </w:pPr>
+      <w:r>
+        <w:rPr>
+          <w:rtl w:val="0"/>
+        </w:rPr>
+        <w:t xml:space="preserve">    &lt;!--&lt;h1&gt; Tags de cabeçalho, usadas para criar títulos </w:t>
+      </w:r>
+    </w:p>
+    <w:p>
+      <w:pPr>
+        <w:jc w:val="both"/>
+        <w:rPr/>
+      </w:pPr>
+      <w:r>
+        <w:rPr>
+          <w:rtl w:val="0"/>
+        </w:rPr>
+        <w:t xml:space="preserve">    com diferentes níveis de importância.--&gt;</w:t>
+      </w:r>
+    </w:p>
+    <w:p>
+      <w:pPr>
+        <w:jc w:val="both"/>
+        <w:rPr/>
+      </w:pPr>
+      <w:r>
+        <w:rPr>
+          <w:rtl w:val="0"/>
+        </w:rPr>
+        <w:t xml:space="preserve">    &lt;h1&gt;Aulas de HTML5 CSS&lt;/h1&gt;</w:t>
+      </w:r>
+    </w:p>
+    <w:p>
+      <w:pPr>
+        <w:jc w:val="both"/>
+        <w:rPr/>
+      </w:pPr>
+      <w:r>
+        <w:rPr>
+          <w:rtl w:val="0"/>
+        </w:rPr>
+      </w:r>
+    </w:p>
+    <w:p>
+      <w:pPr>
+        <w:jc w:val="both"/>
+        <w:rPr/>
+      </w:pPr>
+      <w:r>
+        <w:rPr>
+          <w:rtl w:val="0"/>
+        </w:rPr>
+        <w:t xml:space="preserve">    &lt;!--&lt;hr /&gt; Linha horizontal.--&gt;</w:t>
+      </w:r>
+    </w:p>
+    <w:p>
+      <w:pPr>
+        <w:jc w:val="both"/>
+        <w:rPr/>
+      </w:pPr>
+      <w:r>
+        <w:rPr>
+          <w:rtl w:val="0"/>
+        </w:rPr>
+        <w:t xml:space="preserve">    &lt;hr /&gt;</w:t>
+      </w:r>
+    </w:p>
+    <w:p>
+      <w:pPr>
+        <w:jc w:val="both"/>
+        <w:rPr/>
+      </w:pPr>
+      <w:r>
+        <w:rPr>
+          <w:rtl w:val="0"/>
+        </w:rPr>
+      </w:r>
+    </w:p>
+    <w:p>
+      <w:pPr>
+        <w:jc w:val="both"/>
+        <w:rPr/>
+      </w:pPr>
+      <w:r>
+        <w:rPr>
+          <w:rtl w:val="0"/>
+        </w:rPr>
+        <w:t xml:space="preserve">    &lt;!-- &lt;p&gt; Usada para parágrafos de texto.--&gt;</w:t>
+      </w:r>
+    </w:p>
+    <w:p>
+      <w:pPr>
+        <w:jc w:val="both"/>
+        <w:rPr/>
+      </w:pPr>
+      <w:r>
+        <w:rPr>
+          <w:rtl w:val="0"/>
+        </w:rPr>
+        <w:t xml:space="preserve">    &lt;p style=" font-family: Calibri; font-size: 16px;"&gt;Aqui eu escrevo o texto da minha página web.&lt;/p&gt;</w:t>
+      </w:r>
+    </w:p>
+    <w:p>
+      <w:pPr>
+        <w:jc w:val="both"/>
+        <w:rPr/>
+      </w:pPr>
+      <w:r>
+        <w:rPr>
+          <w:rtl w:val="0"/>
+        </w:rPr>
+      </w:r>
+    </w:p>
+    <w:p>
+      <w:pPr>
+        <w:jc w:val="both"/>
+        <w:rPr/>
+      </w:pPr>
+      <w:r>
+        <w:rPr>
+          <w:rtl w:val="0"/>
+        </w:rPr>
+        <w:t xml:space="preserve">    &lt;!-- &lt;button&gt; Botões--&gt;</w:t>
+      </w:r>
+    </w:p>
+    <w:p>
+      <w:pPr>
+        <w:jc w:val="both"/>
+        <w:rPr/>
+      </w:pPr>
+      <w:r>
+        <w:rPr>
+          <w:rtl w:val="0"/>
+        </w:rPr>
+        <w:t xml:space="preserve">    &lt;div align="center" style=background-color:black&gt;&lt;button</w:t>
+      </w:r>
+    </w:p>
+    <w:p>
+      <w:pPr>
+        <w:jc w:val="both"/>
+        <w:rPr/>
+      </w:pPr>
+      <w:r>
+        <w:rPr>
+          <w:rtl w:val="0"/>
+        </w:rPr>
+        <w:t xml:space="preserve">            style="color: black; font-size: 16px;font: bolder; font-family: Calibri; background-color: darkgrey;height: 50px; width: 100px;"&gt;Botão&lt;/button&gt;</w:t>
+      </w:r>
+    </w:p>
+    <w:p>
+      <w:pPr>
+        <w:jc w:val="both"/>
+        <w:rPr/>
+      </w:pPr>
+      <w:r>
+        <w:rPr>
+          <w:rtl w:val="0"/>
+        </w:rPr>
+        <w:t xml:space="preserve">    &lt;/div&gt;</w:t>
+      </w:r>
+    </w:p>
+    <w:p>
+      <w:pPr>
+        <w:jc w:val="both"/>
+        <w:rPr/>
+      </w:pPr>
+      <w:r>
+        <w:rPr>
+          <w:rtl w:val="0"/>
+        </w:rPr>
+        <w:t xml:space="preserve">&lt;/body&gt;</w:t>
+      </w:r>
+    </w:p>
+    <w:p>
+      <w:pPr>
+        <w:jc w:val="both"/>
+        <w:rPr/>
+      </w:pPr>
+      <w:r>
+        <w:rPr>
+          <w:rtl w:val="0"/>
+        </w:rPr>
+      </w:r>
+    </w:p>
+    <w:p>
+      <w:pPr>
+        <w:jc w:val="both"/>
+        <w:rPr/>
+      </w:pPr>
+      <w:r>
+        <w:rPr>
+          <w:rtl w:val="0"/>
+        </w:rPr>
+        <w:t xml:space="preserve">&lt;/html&gt;</w:t>
+      </w:r>
+    </w:p>
+    <w:p>
+      <w:pPr>
+        <w:rPr/>
+      </w:pPr>
+      <w:r>
+        <w:rPr>
+          <w:rtl w:val="0"/>
+        </w:rPr>
+        <w:t xml:space="preserve">~~~~</w:t>
+      </w:r>
+    </w:p>
+    <w:p>
+      <w:pPr>
+        <w:rPr/>
+      </w:pPr>
+      <w:r>
+        <w:rPr>
+          <w:rtl w:val="0"/>
+        </w:rPr>
+      </w:r>
+    </w:p>
+    <w:p>
+      <w:pPr>
+        <w:jc w:val="both"/>
+        <w:rPr/>
+      </w:pPr>
+      <w:r>
+        <w:rPr>
+          <w:b w:val="1"/>
+          <w:rtl w:val="0"/>
+        </w:rPr>
+        <w:t xml:space="preserve">Aula 4 - Formatando um Documento HTML 5</w:t>
+      </w:r>
+      <w:r>
+        <w:rPr>
+          <w:rtl w:val="0"/>
+        </w:rPr>
+        <w:t xml:space="preserve"> </w:t>
+      </w:r>
+    </w:p>
+    <w:p>
+      <w:pPr>
+        <w:jc w:val="both"/>
+        <w:rPr/>
+      </w:pPr>
+      <w:r>
+        <w:rPr>
+          <w:rtl w:val="0"/>
+        </w:rPr>
+      </w:r>
+    </w:p>
+    <w:p>
+      <w:pPr>
+        <w:jc w:val="both"/>
+        <w:rPr>
+          <w:b w:val="1"/>
+        </w:rPr>
+      </w:pPr>
+      <w:r>
+        <w:rPr>
+          <w:b w:val="1"/>
+          <w:rtl w:val="0"/>
+        </w:rPr>
+        <w:t xml:space="preserve">Entendendo a semântica de um documento</w:t>
+      </w:r>
+    </w:p>
+    <w:p>
+      <w:pPr>
+        <w:jc w:val="both"/>
+        <w:rPr/>
+      </w:pPr>
+      <w:r>
+        <w:rPr>
+          <w:rtl w:val="0"/>
+        </w:rPr>
+        <w:t xml:space="preserve">Quando criamos um documento HTML5, seja ele um site ou um aplicativo Web (Web App),</w:t>
+      </w:r>
+    </w:p>
+    <w:p>
+      <w:pPr>
+        <w:jc w:val="both"/>
+        <w:rPr/>
+      </w:pPr>
+      <w:r>
+        <w:rPr>
+          <w:rtl w:val="0"/>
+        </w:rPr>
+        <w:t xml:space="preserve">precisamos conhecer a estrutura dos elementos principais de um documento HTML5 bem</w:t>
+      </w:r>
+    </w:p>
+    <w:p>
+      <w:pPr>
+        <w:jc w:val="both"/>
+        <w:rPr/>
+      </w:pPr>
+      <w:r>
+        <w:rPr>
+          <w:rtl w:val="0"/>
+        </w:rPr>
+        <w:t xml:space="preserve">formatado.</w:t>
+      </w:r>
+    </w:p>
+    <w:p>
+      <w:pPr>
+        <w:jc w:val="both"/>
+        <w:rPr/>
+      </w:pPr>
+      <w:r>
+        <w:rPr>
+          <w:rtl w:val="0"/>
+        </w:rPr>
+      </w:r>
+    </w:p>
+    <w:p>
+      <w:pPr>
+        <w:jc w:val="both"/>
+        <w:rPr/>
+      </w:pPr>
+      <w:r>
+        <w:rPr>
+          <w:rtl w:val="0"/>
+        </w:rPr>
+        <w:t xml:space="preserve">Em sua nova versão, o HTML permite utilizarmos elementos que possuem significado tanto para os desenvolvedores, quanto para os motores de busca. Isso é chamado de semântica.</w:t>
+      </w:r>
+    </w:p>
+    <w:p>
+      <w:pPr>
+        <w:jc w:val="both"/>
+        <w:rPr/>
+      </w:pPr>
+      <w:r>
+        <w:rPr>
+          <w:rtl w:val="0"/>
+        </w:rPr>
+      </w:r>
+    </w:p>
+    <w:p>
+      <w:pPr>
+        <w:jc w:val="both"/>
+        <w:rPr/>
+      </w:pPr>
+      <w:r>
+        <w:rPr>
+          <w:rtl w:val="0"/>
+        </w:rPr>
+        <w:t xml:space="preserve">menu de navegação, é possível utilizar o elemento </w:t>
+      </w:r>
+      <w:r>
+        <w:rPr>
+          <w:b w:val="1"/>
+          <w:rtl w:val="0"/>
+        </w:rPr>
+        <w:t xml:space="preserve">&lt;nav&gt;</w:t>
+      </w:r>
+      <w:r>
+        <w:rPr>
+          <w:rtl w:val="0"/>
+        </w:rPr>
+        <w:t xml:space="preserve"> criado especificamente como uma seção que contém um menu de navegação:</w:t>
+      </w:r>
+    </w:p>
+    <w:p>
+      <w:pPr>
+        <w:jc w:val="both"/>
+        <w:rPr/>
+      </w:pPr>
+      <w:r>
+        <w:rPr>
+          <w:rtl w:val="0"/>
+        </w:rPr>
+      </w:r>
+    </w:p>
+    <w:p>
+      <w:pPr>
+        <w:jc w:val="center"/>
+        <w:rPr/>
+      </w:pPr>
+      <w:r>
+        <w:rPr/>
+        <w:drawing>
+          <wp:inline distB="114300" distT="114300" distL="114300" distR="114300">
+            <wp:extent cx="3812946" cy="1263960"/>
+            <wp:effectExtent b="0" l="0" r="0" t="0"/>
+            <wp:docPr id="9" name="image8.png"/>
+            <a:graphic>
+              <a:graphicData uri="http://schemas.openxmlformats.org/drawingml/2006/picture">
+                <pic:pic>
+                  <pic:nvPicPr>
+                    <pic:cNvPr id="0" name="image8.png"/>
+                    <pic:cNvPicPr preferRelativeResize="0"/>
+                  </pic:nvPicPr>
+                  <pic:blipFill>
+                    <a:blip r:embed="rId8"/>
+                    <a:srcRect b="0" l="0" r="0" t="0"/>
+                    <a:stretch>
+                      <a:fillRect/>
+                    </a:stretch>
+                  </pic:blipFill>
+                  <pic:spPr>
+                    <a:xfrm>
+                      <a:off x="0" y="0"/>
+                      <a:ext cx="3812946" cy="1263960"/>
+                    </a:xfrm>
+                    <a:prstGeom prst="rect"/>
+                    <a:ln/>
+                  </pic:spPr>
+                </pic:pic>
+              </a:graphicData>
+            </a:graphic>
+          </wp:inline>
+        </w:drawing>
+      </w:r>
+      <w:r>
+        <w:rPr>
+          <w:rtl w:val="0"/>
+        </w:rPr>
+      </w:r>
+    </w:p>
+    <w:p>
+      <w:pPr>
+        <w:jc w:val="both"/>
+        <w:rPr>
+          <w:b w:val="1"/>
+        </w:rPr>
+      </w:pPr>
+      <w:r>
+        <w:rPr>
+          <w:b w:val="1"/>
+          <w:rtl w:val="0"/>
+        </w:rPr>
+        <w:t xml:space="preserve">Elementos de um documento HTML5</w:t>
+      </w:r>
+    </w:p>
+    <w:p>
+      <w:pPr>
+        <w:jc w:val="both"/>
+        <w:rPr/>
+      </w:pPr>
+      <w:r>
+        <w:rPr>
+          <w:rtl w:val="0"/>
+        </w:rPr>
+        <w:t xml:space="preserve">Em um documento HTML5, todos os elementos começam com a definição do tipo do documento. Isso é possível por meio da tag </w:t>
+      </w:r>
+      <w:r>
+        <w:rPr>
+          <w:b w:val="1"/>
+          <w:i w:val="1"/>
+          <w:rtl w:val="0"/>
+        </w:rPr>
+        <w:t xml:space="preserve">&lt;!doctype HTML&gt;</w:t>
+      </w:r>
+      <w:r>
+        <w:rPr>
+          <w:rtl w:val="0"/>
+        </w:rPr>
+        <w:t xml:space="preserve">, seguida pela abertura da tag </w:t>
+      </w:r>
+      <w:r>
+        <w:rPr>
+          <w:b w:val="1"/>
+          <w:i w:val="1"/>
+          <w:rtl w:val="0"/>
+        </w:rPr>
+        <w:t xml:space="preserve">&lt;html&gt;</w:t>
+      </w:r>
+      <w:r>
+        <w:rPr>
+          <w:rtl w:val="0"/>
+        </w:rPr>
+        <w:t xml:space="preserve">.</w:t>
+      </w:r>
+    </w:p>
+    <w:p>
+      <w:pPr>
+        <w:jc w:val="both"/>
+        <w:rPr/>
+      </w:pPr>
+      <w:r>
+        <w:rPr>
+          <w:rtl w:val="0"/>
+        </w:rPr>
+      </w:r>
+    </w:p>
+    <w:p>
+      <w:pPr>
+        <w:jc w:val="both"/>
+        <w:rPr/>
+      </w:pPr>
+      <w:r>
+        <w:rPr>
+          <w:rtl w:val="0"/>
+        </w:rPr>
+        <w:t xml:space="preserve">Após essa definição, temos a criação do cabeçalho do documento por meio da tag </w:t>
+      </w:r>
+      <w:r>
+        <w:rPr>
+          <w:b w:val="1"/>
+          <w:i w:val="1"/>
+          <w:rtl w:val="0"/>
+        </w:rPr>
+        <w:t xml:space="preserve">&lt;head&gt;</w:t>
+      </w:r>
+      <w:r>
+        <w:rPr>
+          <w:rtl w:val="0"/>
+        </w:rPr>
+        <w:t xml:space="preserve">, que irá definir o que deve ser carregado antes da página ser exibida ao usuário.</w:t>
+      </w:r>
+    </w:p>
+    <w:p>
+      <w:pPr>
+        <w:jc w:val="both"/>
+        <w:rPr/>
+      </w:pPr>
+      <w:r>
+        <w:rPr>
+          <w:rtl w:val="0"/>
+        </w:rPr>
+      </w:r>
+    </w:p>
+    <w:p>
+      <w:pPr>
+        <w:jc w:val="both"/>
+        <w:rPr/>
+      </w:pPr>
+      <w:r>
+        <w:rPr>
+          <w:rtl w:val="0"/>
+        </w:rPr>
+        <w:t xml:space="preserve">Definido o cabeçalho e seu título, o corpo do documento é criado por meio da tag </w:t>
+      </w:r>
+      <w:r>
+        <w:rPr>
+          <w:b w:val="1"/>
+          <w:i w:val="1"/>
+          <w:rtl w:val="0"/>
+        </w:rPr>
+        <w:t xml:space="preserve">&lt;body&gt;</w:t>
+      </w:r>
+      <w:r>
+        <w:rPr>
+          <w:rtl w:val="0"/>
+        </w:rPr>
+        <w:t xml:space="preserve">, formando a estrutura básica a seguir:</w:t>
+      </w:r>
+    </w:p>
+    <w:p>
+      <w:pPr>
+        <w:jc w:val="both"/>
+        <w:rPr/>
+      </w:pPr>
+      <w:r>
+        <w:rPr>
+          <w:rtl w:val="0"/>
+        </w:rPr>
+      </w:r>
+    </w:p>
+    <w:p>
+      <w:pPr>
+        <w:jc w:val="both"/>
+        <w:rPr/>
+      </w:pPr>
+      <w:r>
+        <w:rPr/>
+        <w:drawing>
+          <wp:inline distB="114300" distT="114300" distL="114300" distR="114300">
+            <wp:extent cx="4148138" cy="2094741"/>
+            <wp:effectExtent b="0" l="0" r="0" t="0"/>
+            <wp:docPr id="13" name="image4.png"/>
+            <a:graphic>
+              <a:graphicData uri="http://schemas.openxmlformats.org/drawingml/2006/picture">
+                <pic:pic>
+                  <pic:nvPicPr>
+                    <pic:cNvPr id="0" name="image4.png"/>
+                    <pic:cNvPicPr preferRelativeResize="0"/>
+                  </pic:nvPicPr>
+                  <pic:blipFill>
+                    <a:blip r:embed="rId9"/>
+                    <a:srcRect b="0" l="0" r="0" t="0"/>
+                    <a:stretch>
+                      <a:fillRect/>
+                    </a:stretch>
+                  </pic:blipFill>
+                  <pic:spPr>
+                    <a:xfrm>
+                      <a:off x="0" y="0"/>
+                      <a:ext cx="4148138" cy="2094741"/>
+                    </a:xfrm>
+                    <a:prstGeom prst="rect"/>
+                    <a:ln/>
+                  </pic:spPr>
+                </pic:pic>
+              </a:graphicData>
+            </a:graphic>
+          </wp:inline>
+        </w:drawing>
+      </w:r>
+      <w:r>
+        <w:rPr>
+          <w:rtl w:val="0"/>
+        </w:rPr>
+      </w:r>
+    </w:p>
+    <w:p>
+      <w:pPr>
+        <w:jc w:val="both"/>
+        <w:rPr/>
+      </w:pPr>
+      <w:r>
+        <w:rPr>
+          <w:rtl w:val="0"/>
+        </w:rPr>
+      </w:r>
+    </w:p>
+    <w:p>
+      <w:pPr>
+        <w:jc w:val="both"/>
+        <w:rPr/>
+      </w:pPr>
+      <w:r>
+        <w:rPr>
+          <w:rtl w:val="0"/>
+        </w:rPr>
+        <w:t xml:space="preserve">Dentro da tag </w:t>
+      </w:r>
+      <w:r>
+        <w:rPr>
+          <w:b w:val="1"/>
+          <w:rtl w:val="0"/>
+        </w:rPr>
+        <w:t xml:space="preserve">body</w:t>
+      </w:r>
+      <w:r>
+        <w:rPr>
+          <w:rtl w:val="0"/>
+        </w:rPr>
+        <w:t xml:space="preserve">, colocamos o conteúdo de nosso site, que será dividido por tags que</w:t>
+      </w:r>
+    </w:p>
+    <w:p>
+      <w:pPr>
+        <w:jc w:val="both"/>
+        <w:rPr/>
+      </w:pPr>
+      <w:r>
+        <w:rPr>
+          <w:rtl w:val="0"/>
+        </w:rPr>
+        <w:t xml:space="preserve">representam seu significado.</w:t>
+      </w:r>
+    </w:p>
+    <w:p>
+      <w:pPr>
+        <w:jc w:val="both"/>
+        <w:rPr/>
+      </w:pPr>
+      <w:r>
+        <w:rPr>
+          <w:rtl w:val="0"/>
+        </w:rPr>
+      </w:r>
+    </w:p>
+    <w:p>
+      <w:pPr>
+        <w:jc w:val="both"/>
+        <w:rPr/>
+      </w:pPr>
+      <w:r>
+        <w:rPr>
+          <w:rtl w:val="0"/>
+        </w:rPr>
+        <w:t xml:space="preserve">Veja, a seguir, uma lista com os principais elementos do HTML5 e seus respectivos significados:</w:t>
+      </w:r>
+    </w:p>
+    <w:p>
+      <w:pPr>
+        <w:jc w:val="both"/>
+        <w:rPr/>
+      </w:pPr>
+      <w:r>
+        <w:rPr>
+          <w:rtl w:val="0"/>
+        </w:rPr>
+      </w:r>
+    </w:p>
+    <w:p>
+      <w:pPr>
+        <w:jc w:val="both"/>
+        <w:rPr>
+          <w:b w:val="1"/>
+        </w:rPr>
+      </w:pPr>
+      <w:r>
+        <w:rPr>
+          <w:b w:val="1"/>
+          <w:rtl w:val="0"/>
+        </w:rPr>
+        <w:t xml:space="preserve">• html</w:t>
+      </w:r>
+    </w:p>
+    <w:p>
+      <w:pPr>
+        <w:jc w:val="both"/>
+        <w:rPr/>
+      </w:pPr>
+      <w:r>
+        <w:rPr>
+          <w:rtl w:val="0"/>
+        </w:rPr>
+        <w:t xml:space="preserve">Este é o elemento raiz do documento HTML, ficando logo no início. Dentro dele, ficam todos</w:t>
+      </w:r>
+    </w:p>
+    <w:p>
+      <w:pPr>
+        <w:jc w:val="both"/>
+        <w:rPr/>
+      </w:pPr>
+      <w:r>
+        <w:rPr>
+          <w:rtl w:val="0"/>
+        </w:rPr>
+        <w:t xml:space="preserve">os elementos filhos.</w:t>
+      </w:r>
+    </w:p>
+    <w:p>
+      <w:pPr>
+        <w:jc w:val="both"/>
+        <w:rPr/>
+      </w:pPr>
+      <w:r>
+        <w:rPr>
+          <w:rtl w:val="0"/>
+        </w:rPr>
+      </w:r>
+    </w:p>
+    <w:p>
+      <w:pPr>
+        <w:jc w:val="both"/>
+        <w:rPr>
+          <w:b w:val="1"/>
+        </w:rPr>
+      </w:pPr>
+      <w:r>
+        <w:rPr>
+          <w:b w:val="1"/>
+          <w:rtl w:val="0"/>
+        </w:rPr>
+        <w:t xml:space="preserve">• head</w:t>
+      </w:r>
+    </w:p>
+    <w:p>
+      <w:pPr>
+        <w:jc w:val="both"/>
+        <w:rPr/>
+      </w:pPr>
+      <w:r>
+        <w:rPr>
+          <w:rtl w:val="0"/>
+        </w:rPr>
+        <w:t xml:space="preserve">Este é o primeiro elemento filho após o elemento raiz; é o cabeçalho do documento, que deve ser carregado antes da página ser exibida ao usuário. Dentro dele, utilizamos a tag </w:t>
+      </w:r>
+      <w:r>
+        <w:rPr>
+          <w:b w:val="1"/>
+          <w:rtl w:val="0"/>
+        </w:rPr>
+        <w:t xml:space="preserve">&lt;meta charset=”utf-8” /&gt;</w:t>
+      </w:r>
+      <w:r>
+        <w:rPr>
+          <w:rtl w:val="0"/>
+        </w:rPr>
+        <w:t xml:space="preserve">.</w:t>
+      </w:r>
+    </w:p>
+    <w:p>
+      <w:pPr>
+        <w:jc w:val="both"/>
+        <w:rPr/>
+      </w:pPr>
+      <w:r>
+        <w:rPr>
+          <w:rtl w:val="0"/>
+        </w:rPr>
+      </w:r>
+    </w:p>
+    <w:p>
+      <w:pPr>
+        <w:jc w:val="both"/>
+        <w:rPr>
+          <w:b w:val="1"/>
+        </w:rPr>
+      </w:pPr>
+      <w:r>
+        <w:rPr>
+          <w:b w:val="1"/>
+          <w:rtl w:val="0"/>
+        </w:rPr>
+        <w:t xml:space="preserve">• link</w:t>
+      </w:r>
+    </w:p>
+    <w:p>
+      <w:pPr>
+        <w:jc w:val="both"/>
+        <w:rPr/>
+      </w:pPr>
+      <w:r>
+        <w:rPr>
+          <w:rtl w:val="0"/>
+        </w:rPr>
+        <w:t xml:space="preserve">Elemento responsável por criar uma referência para um arquivo externo, possui um atributo </w:t>
+      </w:r>
+      <w:r>
+        <w:rPr>
+          <w:b w:val="1"/>
+          <w:rtl w:val="0"/>
+        </w:rPr>
+        <w:t xml:space="preserve">rel</w:t>
+      </w:r>
+      <w:r>
+        <w:rPr>
+          <w:rtl w:val="0"/>
+        </w:rPr>
+        <w:t xml:space="preserve"> (relation) para explicar o motivo dessa referência. O valor mais comum para </w:t>
+      </w:r>
+      <w:r>
+        <w:rPr>
+          <w:b w:val="1"/>
+          <w:rtl w:val="0"/>
+        </w:rPr>
+        <w:t xml:space="preserve">rel</w:t>
+      </w:r>
+      <w:r>
+        <w:rPr>
+          <w:rtl w:val="0"/>
+        </w:rPr>
+        <w:t xml:space="preserve"> é Stylesheet, referindo-se a um arquivo externo que irá dar forma e organização ao documento atual, formatando cor, fontes, formas e todo o documento.</w:t>
+      </w:r>
+    </w:p>
+    <w:p>
+      <w:pPr>
+        <w:jc w:val="both"/>
+        <w:rPr/>
+      </w:pPr>
+      <w:r>
+        <w:rPr>
+          <w:rtl w:val="0"/>
+        </w:rPr>
+      </w:r>
+    </w:p>
+    <w:p>
+      <w:pPr>
+        <w:jc w:val="both"/>
+        <w:rPr>
+          <w:b w:val="1"/>
+        </w:rPr>
+      </w:pPr>
+      <w:r>
+        <w:rPr>
+          <w:b w:val="1"/>
+          <w:rtl w:val="0"/>
+        </w:rPr>
+        <w:t xml:space="preserve">• body</w:t>
+      </w:r>
+    </w:p>
+    <w:p>
+      <w:pPr>
+        <w:jc w:val="both"/>
+        <w:rPr/>
+      </w:pPr>
+      <w:r>
+        <w:rPr>
+          <w:rtl w:val="0"/>
+        </w:rPr>
+        <w:t xml:space="preserve">O início do corpo do documento.</w:t>
+      </w:r>
+    </w:p>
+    <w:p>
+      <w:pPr>
+        <w:jc w:val="both"/>
+        <w:rPr/>
+      </w:pPr>
+      <w:r>
+        <w:rPr>
+          <w:rtl w:val="0"/>
+        </w:rPr>
+      </w:r>
+    </w:p>
+    <w:p>
+      <w:pPr>
+        <w:jc w:val="both"/>
+        <w:rPr>
+          <w:b w:val="1"/>
+        </w:rPr>
+      </w:pPr>
+      <w:r>
+        <w:rPr>
+          <w:b w:val="1"/>
+          <w:rtl w:val="0"/>
+        </w:rPr>
+        <w:t xml:space="preserve">• header</w:t>
+      </w:r>
+    </w:p>
+    <w:p>
+      <w:pPr>
+        <w:jc w:val="both"/>
+        <w:rPr/>
+      </w:pPr>
+      <w:r>
+        <w:rPr>
+          <w:rtl w:val="0"/>
+        </w:rPr>
+        <w:t xml:space="preserve">O cabeçalho do documento. Quando o elemento header for filho de outro elemento dentro</w:t>
+      </w:r>
+    </w:p>
+    <w:p>
+      <w:pPr>
+        <w:jc w:val="both"/>
+        <w:rPr/>
+      </w:pPr>
+      <w:r>
+        <w:rPr>
+          <w:rtl w:val="0"/>
+        </w:rPr>
+        <w:t xml:space="preserve">de um documento, por exemplo, dentro de uma section, ele será o cabeçalho deste bloco</w:t>
+      </w:r>
+    </w:p>
+    <w:p>
+      <w:pPr>
+        <w:jc w:val="both"/>
+        <w:rPr/>
+      </w:pPr>
+      <w:r>
+        <w:rPr>
+          <w:rtl w:val="0"/>
+        </w:rPr>
+        <w:t xml:space="preserve">específico. Logo, em um documento podemos ter vários blocos section e cada um ter seu</w:t>
+      </w:r>
+    </w:p>
+    <w:p>
+      <w:pPr>
+        <w:jc w:val="both"/>
+        <w:rPr/>
+      </w:pPr>
+      <w:r>
+        <w:rPr>
+          <w:rtl w:val="0"/>
+        </w:rPr>
+        <w:t xml:space="preserve">header independente.</w:t>
+      </w:r>
+    </w:p>
+    <w:p>
+      <w:pPr>
+        <w:jc w:val="both"/>
+        <w:rPr/>
+      </w:pPr>
+      <w:r>
+        <w:rPr>
+          <w:rtl w:val="0"/>
+        </w:rPr>
+      </w:r>
+    </w:p>
+    <w:p>
+      <w:pPr>
+        <w:jc w:val="both"/>
+        <w:rPr>
+          <w:b w:val="1"/>
+        </w:rPr>
+      </w:pPr>
+      <w:r>
+        <w:rPr>
+          <w:b w:val="1"/>
+          <w:rtl w:val="0"/>
+        </w:rPr>
+        <w:t xml:space="preserve">• main</w:t>
+      </w:r>
+    </w:p>
+    <w:p>
+      <w:pPr>
+        <w:jc w:val="both"/>
+        <w:rPr/>
+      </w:pPr>
+      <w:r>
+        <w:rPr>
+          <w:rtl w:val="0"/>
+        </w:rPr>
+        <w:t xml:space="preserve">O conteúdo principal da página é alocado dentro da tag main. É recomendável utilizar o atributo </w:t>
+      </w:r>
+      <w:r>
+        <w:rPr>
+          <w:b w:val="1"/>
+          <w:rtl w:val="0"/>
+        </w:rPr>
+        <w:t xml:space="preserve">role=”main”</w:t>
+      </w:r>
+      <w:r>
+        <w:rPr>
+          <w:rtl w:val="0"/>
+        </w:rPr>
+        <w:t xml:space="preserve">, uma vez que nem todos os navegadores implementaram esse novo</w:t>
+      </w:r>
+    </w:p>
+    <w:p>
+      <w:pPr>
+        <w:jc w:val="both"/>
+        <w:rPr/>
+      </w:pPr>
+      <w:r>
+        <w:rPr>
+          <w:rtl w:val="0"/>
+        </w:rPr>
+        <w:t xml:space="preserve">elemento. Informações não essenciais podem ser deixadas de fora.</w:t>
+      </w:r>
+    </w:p>
+    <w:p>
+      <w:pPr>
+        <w:jc w:val="both"/>
+        <w:rPr/>
+      </w:pPr>
+      <w:r>
+        <w:rPr>
+          <w:rtl w:val="0"/>
+        </w:rPr>
+      </w:r>
+    </w:p>
+    <w:p>
+      <w:pPr>
+        <w:jc w:val="both"/>
+        <w:rPr>
+          <w:b w:val="1"/>
+        </w:rPr>
+      </w:pPr>
+      <w:r>
+        <w:rPr>
+          <w:b w:val="1"/>
+          <w:rtl w:val="0"/>
+        </w:rPr>
+        <w:t xml:space="preserve">• section</w:t>
+      </w:r>
+    </w:p>
+    <w:p>
+      <w:pPr>
+        <w:jc w:val="both"/>
+        <w:rPr/>
+      </w:pPr>
+      <w:r>
+        <w:rPr>
+          <w:rtl w:val="0"/>
+        </w:rPr>
+        <w:t xml:space="preserve">Uma seção com conteúdos diversos no documento, por exemplo, a introdução ou o título. Um layout pode ser dividido em várias sections, desde que possuam conteúdo que reflitam algum sentido semântico.</w:t>
+      </w:r>
+    </w:p>
+    <w:p>
+      <w:pPr>
+        <w:jc w:val="both"/>
+        <w:rPr/>
+      </w:pPr>
+      <w:r>
+        <w:rPr>
+          <w:rtl w:val="0"/>
+        </w:rPr>
+      </w:r>
+    </w:p>
+    <w:p>
+      <w:pPr>
+        <w:jc w:val="both"/>
+        <w:rPr>
+          <w:b w:val="1"/>
+        </w:rPr>
+      </w:pPr>
+      <w:r>
+        <w:rPr>
+          <w:b w:val="1"/>
+          <w:rtl w:val="0"/>
+        </w:rPr>
+        <w:t xml:space="preserve">• nav</w:t>
+      </w:r>
+    </w:p>
+    <w:p>
+      <w:pPr>
+        <w:jc w:val="both"/>
+        <w:rPr/>
+      </w:pPr>
+      <w:r>
+        <w:rPr>
+          <w:rtl w:val="0"/>
+        </w:rPr>
+        <w:t xml:space="preserve">Uma seção contendo um menu de navegação, formado por vínculos que ligam um documento ou página a outra página.</w:t>
+      </w:r>
+    </w:p>
+    <w:p>
+      <w:pPr>
+        <w:jc w:val="both"/>
+        <w:rPr/>
+      </w:pPr>
+      <w:r>
+        <w:rPr>
+          <w:rtl w:val="0"/>
+        </w:rPr>
+      </w:r>
+    </w:p>
+    <w:p>
+      <w:pPr>
+        <w:jc w:val="both"/>
+        <w:rPr>
+          <w:b w:val="1"/>
+        </w:rPr>
+      </w:pPr>
+      <w:r>
+        <w:rPr>
+          <w:b w:val="1"/>
+          <w:rtl w:val="0"/>
+        </w:rPr>
+        <w:t xml:space="preserve">• article</w:t>
+      </w:r>
+    </w:p>
+    <w:p>
+      <w:pPr>
+        <w:jc w:val="both"/>
+        <w:rPr/>
+      </w:pPr>
+      <w:r>
+        <w:rPr>
+          <w:rtl w:val="0"/>
+        </w:rPr>
+        <w:t xml:space="preserve">Quando é necessário armazenar o texto principal do documento, por exemplo, um artigo de</w:t>
+      </w:r>
+    </w:p>
+    <w:p>
+      <w:pPr>
+        <w:jc w:val="both"/>
+        <w:rPr/>
+      </w:pPr>
+      <w:r>
+        <w:rPr>
+          <w:rtl w:val="0"/>
+        </w:rPr>
+        <w:t xml:space="preserve">uma revista, jornal, ou blog, ele deve ficar dentro do elemento article, que pode possuir um cabeçalho com o título principal e subtítulo. É recomendável a criação de apenas um elemento article por documento.</w:t>
+      </w:r>
+    </w:p>
+    <w:p>
+      <w:pPr>
+        <w:jc w:val="both"/>
+        <w:rPr/>
+      </w:pPr>
+      <w:r>
+        <w:rPr>
+          <w:rtl w:val="0"/>
+        </w:rPr>
+      </w:r>
+    </w:p>
+    <w:p>
+      <w:pPr>
+        <w:jc w:val="both"/>
+        <w:rPr>
+          <w:b w:val="1"/>
+        </w:rPr>
+      </w:pPr>
+      <w:r>
+        <w:rPr>
+          <w:b w:val="1"/>
+          <w:rtl w:val="0"/>
+        </w:rPr>
+        <w:t xml:space="preserve">• aside</w:t>
+      </w:r>
+    </w:p>
+    <w:p>
+      <w:pPr>
+        <w:jc w:val="both"/>
+        <w:rPr/>
+      </w:pPr>
+      <w:r>
+        <w:rPr>
+          <w:rtl w:val="0"/>
+        </w:rPr>
+        <w:t xml:space="preserve">Uma seção que contém conteúdo relacionado aos elementos em sua volta. É comumente</w:t>
+      </w:r>
+    </w:p>
+    <w:p>
+      <w:pPr>
+        <w:jc w:val="both"/>
+        <w:rPr/>
+      </w:pPr>
+      <w:r>
+        <w:rPr>
+          <w:rtl w:val="0"/>
+        </w:rPr>
+        <w:t xml:space="preserve">utilizada para barras laterais, tais como publicidade, podendo conter outros elementos filhos</w:t>
+      </w:r>
+    </w:p>
+    <w:p>
+      <w:pPr>
+        <w:jc w:val="both"/>
+        <w:rPr/>
+      </w:pPr>
+      <w:r>
+        <w:rPr>
+          <w:rtl w:val="0"/>
+        </w:rPr>
+        <w:t xml:space="preserve">como nav, representando um menu de opções.</w:t>
+      </w:r>
+    </w:p>
+    <w:p>
+      <w:pPr>
+        <w:jc w:val="both"/>
+        <w:rPr/>
+      </w:pPr>
+      <w:r>
+        <w:rPr>
+          <w:rtl w:val="0"/>
+        </w:rPr>
+      </w:r>
+    </w:p>
+    <w:p>
+      <w:pPr>
+        <w:jc w:val="both"/>
+        <w:rPr>
+          <w:b w:val="1"/>
+        </w:rPr>
+      </w:pPr>
+      <w:r>
+        <w:rPr>
+          <w:b w:val="1"/>
+          <w:rtl w:val="0"/>
+        </w:rPr>
+        <w:t xml:space="preserve">• h1- h6 e hgroup</w:t>
+      </w:r>
+    </w:p>
+    <w:p>
+      <w:pPr>
+        <w:jc w:val="both"/>
+        <w:rPr/>
+      </w:pPr>
+      <w:r>
+        <w:rPr>
+          <w:rtl w:val="0"/>
+        </w:rPr>
+        <w:t xml:space="preserve">Estes elementos permitem criar o título principal do documento utilizando h1 e os subtítulos</w:t>
+      </w:r>
+    </w:p>
+    <w:p>
+      <w:pPr>
+        <w:jc w:val="both"/>
+        <w:rPr/>
+      </w:pPr>
+      <w:r>
+        <w:rPr>
+          <w:rtl w:val="0"/>
+        </w:rPr>
+        <w:t xml:space="preserve">hierárquicos de h2 até h6. Quando necessário, é possível agrupar esses títulos dentro de um grupo representado pelo elemento hgroup.</w:t>
+      </w:r>
+    </w:p>
+    <w:p>
+      <w:pPr>
+        <w:jc w:val="both"/>
+        <w:rPr/>
+      </w:pPr>
+      <w:r>
+        <w:rPr>
+          <w:rtl w:val="0"/>
+        </w:rPr>
+      </w:r>
+    </w:p>
+    <w:p>
+      <w:pPr>
+        <w:jc w:val="both"/>
+        <w:rPr>
+          <w:b w:val="1"/>
+        </w:rPr>
+      </w:pPr>
+      <w:r>
+        <w:rPr>
+          <w:b w:val="1"/>
+          <w:rtl w:val="0"/>
+        </w:rPr>
+        <w:t xml:space="preserve">• footer</w:t>
+      </w:r>
+    </w:p>
+    <w:p>
+      <w:pPr>
+        <w:jc w:val="both"/>
+        <w:rPr/>
+      </w:pPr>
+      <w:r>
+        <w:rPr>
+          <w:rtl w:val="0"/>
+        </w:rPr>
+        <w:t xml:space="preserve">O rodapé do documento ou de uma section pode conter outros elementos filhos, tais como</w:t>
+      </w:r>
+    </w:p>
+    <w:p>
+      <w:pPr>
+        <w:jc w:val="both"/>
+        <w:rPr/>
+      </w:pPr>
+      <w:r>
+        <w:rPr>
+          <w:rtl w:val="0"/>
+        </w:rPr>
+        <w:t xml:space="preserve">nav, tornando-o assim um menu de navegação no rodapé.</w:t>
+      </w:r>
+    </w:p>
+    <w:p>
+      <w:pPr>
+        <w:jc w:val="both"/>
+        <w:rPr/>
+      </w:pPr>
+      <w:r>
+        <w:rPr>
+          <w:rtl w:val="0"/>
+        </w:rPr>
+      </w:r>
+    </w:p>
+    <w:p>
+      <w:pPr>
+        <w:jc w:val="both"/>
+        <w:rPr>
+          <w:b w:val="1"/>
+        </w:rPr>
+      </w:pPr>
+      <w:r>
+        <w:rPr>
+          <w:b w:val="1"/>
+          <w:rtl w:val="0"/>
+        </w:rPr>
+        <w:t xml:space="preserve">• p</w:t>
+      </w:r>
+    </w:p>
+    <w:p>
+      <w:pPr>
+        <w:jc w:val="both"/>
+        <w:rPr/>
+      </w:pPr>
+      <w:r>
+        <w:rPr>
+          <w:rtl w:val="0"/>
+        </w:rPr>
+        <w:t xml:space="preserve">Elemento utilizado para parágrafo.</w:t>
+      </w:r>
+    </w:p>
+    <w:p>
+      <w:pPr>
+        <w:jc w:val="both"/>
+        <w:rPr/>
+      </w:pPr>
+      <w:r>
+        <w:rPr>
+          <w:rtl w:val="0"/>
+        </w:rPr>
+      </w:r>
+    </w:p>
+    <w:p>
+      <w:pPr>
+        <w:jc w:val="both"/>
+        <w:rPr>
+          <w:b w:val="1"/>
+        </w:rPr>
+      </w:pPr>
+      <w:r>
+        <w:rPr>
+          <w:b w:val="1"/>
+          <w:rtl w:val="0"/>
+        </w:rPr>
+        <w:t xml:space="preserve">• div</w:t>
+      </w:r>
+    </w:p>
+    <w:p>
+      <w:pPr>
+        <w:jc w:val="both"/>
+        <w:rPr/>
+      </w:pPr>
+      <w:r>
+        <w:rPr>
+          <w:rtl w:val="0"/>
+        </w:rPr>
+        <w:t xml:space="preserve">Uma seção do site que não possui significado semântico.</w:t>
+      </w:r>
+    </w:p>
+    <w:p>
+      <w:pPr>
+        <w:jc w:val="both"/>
+        <w:rPr/>
+      </w:pPr>
+      <w:r>
+        <w:rPr>
+          <w:rtl w:val="0"/>
+        </w:rPr>
+      </w:r>
+    </w:p>
+    <w:p>
+      <w:pPr>
+        <w:jc w:val="both"/>
+        <w:rPr/>
+      </w:pPr>
+      <w:r>
+        <w:rPr>
+          <w:rtl w:val="0"/>
+        </w:rPr>
+        <w:t xml:space="preserve">Na imagem a seguir, temos a estrutura de um documento, simples e resumida, para mostrar como são estruturados os elementos anteriormente citados. Essa imagem resumida é criada quando o design de interface está sendo desenvolvido e a esse recurso damos o nome de wireframe. Observe:</w:t>
+      </w:r>
+    </w:p>
+    <w:p>
+      <w:pPr>
+        <w:jc w:val="both"/>
+        <w:rPr/>
+      </w:pPr>
+      <w:r>
+        <w:rPr>
+          <w:rtl w:val="0"/>
+        </w:rPr>
+      </w:r>
+    </w:p>
+    <w:p>
+      <w:pPr>
+        <w:jc w:val="both"/>
+        <w:rPr/>
+      </w:pPr>
+      <w:r>
+        <w:rPr/>
+        <w:drawing>
+          <wp:inline distB="114300" distT="114300" distL="114300" distR="114300">
+            <wp:extent cx="5731200" cy="4864100"/>
+            <wp:effectExtent b="0" l="0" r="0" t="0"/>
+            <wp:docPr id="10" name="image11.png"/>
+            <a:graphic>
+              <a:graphicData uri="http://schemas.openxmlformats.org/drawingml/2006/picture">
+                <pic:pic>
+                  <pic:nvPicPr>
+                    <pic:cNvPr id="0" name="image11.png"/>
+                    <pic:cNvPicPr preferRelativeResize="0"/>
+                  </pic:nvPicPr>
+                  <pic:blipFill>
+                    <a:blip r:embed="rId10"/>
+                    <a:srcRect b="0" l="0" r="0" t="0"/>
+                    <a:stretch>
+                      <a:fillRect/>
+                    </a:stretch>
+                  </pic:blipFill>
+                  <pic:spPr>
+                    <a:xfrm>
+                      <a:off x="0" y="0"/>
+                      <a:ext cx="5731200" cy="4864100"/>
+                    </a:xfrm>
+                    <a:prstGeom prst="rect"/>
+                    <a:ln/>
+                  </pic:spPr>
+                </pic:pic>
+              </a:graphicData>
+            </a:graphic>
+          </wp:inline>
+        </w:drawing>
+      </w:r>
+      <w:r>
+        <w:rPr>
+          <w:rtl w:val="0"/>
+        </w:rPr>
+      </w:r>
+    </w:p>
+    <w:p>
+      <w:pPr>
+        <w:jc w:val="both"/>
+        <w:rPr/>
+      </w:pPr>
+      <w:r>
+        <w:rPr>
+          <w:rtl w:val="0"/>
+        </w:rPr>
+      </w:r>
+    </w:p>
+    <w:p>
+      <w:pPr>
+        <w:jc w:val="both"/>
+        <w:rPr>
+          <w:b w:val="1"/>
+        </w:rPr>
+      </w:pPr>
+      <w:r>
+        <w:rPr>
+          <w:b w:val="1"/>
+          <w:rtl w:val="0"/>
+        </w:rPr>
+        <w:t xml:space="preserve">Posição dos Elementos</w:t>
+      </w:r>
+    </w:p>
+    <w:p>
+      <w:pPr>
+        <w:jc w:val="center"/>
+        <w:rPr/>
+      </w:pPr>
+      <w:r>
+        <w:rPr/>
+        <w:drawing>
+          <wp:inline distB="114300" distT="114300" distL="114300" distR="114300">
+            <wp:extent cx="3271838" cy="2671727"/>
+            <wp:effectExtent b="0" l="0" r="0" t="0"/>
+            <wp:docPr id="5" name="image9.png"/>
+            <a:graphic>
+              <a:graphicData uri="http://schemas.openxmlformats.org/drawingml/2006/picture">
+                <pic:pic>
+                  <pic:nvPicPr>
+                    <pic:cNvPr id="0" name="image9.png"/>
+                    <pic:cNvPicPr preferRelativeResize="0"/>
+                  </pic:nvPicPr>
+                  <pic:blipFill>
+                    <a:blip r:embed="rId11"/>
+                    <a:srcRect b="0" l="0" r="0" t="0"/>
+                    <a:stretch>
+                      <a:fillRect/>
+                    </a:stretch>
+                  </pic:blipFill>
+                  <pic:spPr>
+                    <a:xfrm>
+                      <a:off x="0" y="0"/>
+                      <a:ext cx="3271838" cy="2671727"/>
+                    </a:xfrm>
+                    <a:prstGeom prst="rect"/>
+                    <a:ln/>
+                  </pic:spPr>
+                </pic:pic>
+              </a:graphicData>
+            </a:graphic>
+          </wp:inline>
+        </w:drawing>
+      </w:r>
+      <w:r>
+        <w:rPr>
+          <w:rtl w:val="0"/>
+        </w:rPr>
+      </w:r>
+    </w:p>
+    <w:p>
+      <w:pPr>
+        <w:jc w:val="both"/>
+        <w:rPr/>
+      </w:pPr>
+      <w:r>
+        <w:rPr>
+          <w:rtl w:val="0"/>
+        </w:rPr>
+        <w:t xml:space="preserve">Para criar esta estrutura, o procedimento é o seguinte:</w:t>
+      </w:r>
+    </w:p>
+    <w:p>
+      <w:pPr>
+        <w:jc w:val="both"/>
+        <w:rPr/>
+      </w:pPr>
+      <w:r>
+        <w:rPr/>
+        <w:drawing>
+          <wp:inline distB="114300" distT="114300" distL="114300" distR="114300">
+            <wp:extent cx="3214688" cy="1153990"/>
+            <wp:effectExtent b="0" l="0" r="0" t="0"/>
+            <wp:docPr id="8" name="image6.png"/>
+            <a:graphic>
+              <a:graphicData uri="http://schemas.openxmlformats.org/drawingml/2006/picture">
+                <pic:pic>
+                  <pic:nvPicPr>
+                    <pic:cNvPr id="0" name="image6.png"/>
+                    <pic:cNvPicPr preferRelativeResize="0"/>
+                  </pic:nvPicPr>
+                  <pic:blipFill>
+                    <a:blip r:embed="rId12"/>
+                    <a:srcRect b="0" l="0" r="0" t="0"/>
+                    <a:stretch>
+                      <a:fillRect/>
+                    </a:stretch>
+                  </pic:blipFill>
+                  <pic:spPr>
+                    <a:xfrm>
+                      <a:off x="0" y="0"/>
+                      <a:ext cx="3214688" cy="1153990"/>
+                    </a:xfrm>
+                    <a:prstGeom prst="rect"/>
+                    <a:ln/>
+                  </pic:spPr>
+                </pic:pic>
+              </a:graphicData>
+            </a:graphic>
+          </wp:inline>
+        </w:drawing>
+      </w:r>
+      <w:r>
+        <w:rPr>
+          <w:rtl w:val="0"/>
+        </w:rPr>
+      </w:r>
+    </w:p>
+    <w:p>
+      <w:pPr>
+        <w:jc w:val="both"/>
+        <w:rPr/>
+      </w:pPr>
+      <w:r>
+        <w:rPr>
+          <w:rtl w:val="0"/>
+        </w:rPr>
+      </w:r>
+    </w:p>
+    <w:p>
+      <w:pPr>
+        <w:jc w:val="both"/>
+        <w:rPr/>
+      </w:pPr>
+      <w:r>
+        <w:rPr>
+          <w:rtl w:val="0"/>
+        </w:rPr>
+        <w:t xml:space="preserve">O primeiro passo é criar o doctype, o elemento raiz, o cabeçalho do documento, a codificação para acentuação, o título do site, finalizar o cabeçalho e iniciar o corpo do documento:</w:t>
+      </w:r>
+    </w:p>
+    <w:p>
+      <w:pPr>
+        <w:jc w:val="both"/>
+        <w:rPr/>
+      </w:pPr>
+      <w:r>
+        <w:rPr>
+          <w:rtl w:val="0"/>
+        </w:rPr>
+      </w:r>
+    </w:p>
+    <w:p>
+      <w:pPr>
+        <w:jc w:val="both"/>
+        <w:rPr/>
+      </w:pPr>
+      <w:r>
+        <w:rPr/>
+        <w:drawing>
+          <wp:inline distB="114300" distT="114300" distL="114300" distR="114300">
+            <wp:extent cx="4100513" cy="1460224"/>
+            <wp:effectExtent b="0" l="0" r="0" t="0"/>
+            <wp:docPr id="1" name="image5.png"/>
+            <a:graphic>
+              <a:graphicData uri="http://schemas.openxmlformats.org/drawingml/2006/picture">
+                <pic:pic>
+                  <pic:nvPicPr>
+                    <pic:cNvPr id="0" name="image5.png"/>
+                    <pic:cNvPicPr preferRelativeResize="0"/>
+                  </pic:nvPicPr>
+                  <pic:blipFill>
+                    <a:blip r:embed="rId13"/>
+                    <a:srcRect b="0" l="0" r="0" t="0"/>
+                    <a:stretch>
+                      <a:fillRect/>
+                    </a:stretch>
+                  </pic:blipFill>
+                  <pic:spPr>
+                    <a:xfrm>
+                      <a:off x="0" y="0"/>
+                      <a:ext cx="4100513" cy="1460224"/>
+                    </a:xfrm>
+                    <a:prstGeom prst="rect"/>
+                    <a:ln/>
+                  </pic:spPr>
+                </pic:pic>
+              </a:graphicData>
+            </a:graphic>
+          </wp:inline>
+        </w:drawing>
+      </w:r>
+      <w:r>
+        <w:rPr>
+          <w:rtl w:val="0"/>
+        </w:rPr>
+      </w:r>
+    </w:p>
+    <w:p>
+      <w:pPr>
+        <w:jc w:val="both"/>
+        <w:rPr/>
+      </w:pPr>
+      <w:r>
+        <w:rPr>
+          <w:rtl w:val="0"/>
+        </w:rPr>
+      </w:r>
+    </w:p>
+    <w:p>
+      <w:pPr>
+        <w:jc w:val="both"/>
+        <w:rPr/>
+      </w:pPr>
+      <w:r>
+        <w:rPr>
+          <w:rtl w:val="0"/>
+        </w:rPr>
+        <w:t xml:space="preserve">Agora, criamos o cabeçalho do documento, com o elemento &lt;header&gt;. Dentro do dele, colocamos o elemento de título principal &lt;h1&gt;, também o elemento de navegação &lt;nav&gt;,</w:t>
+      </w:r>
+    </w:p>
+    <w:p>
+      <w:pPr>
+        <w:jc w:val="both"/>
+        <w:rPr/>
+      </w:pPr>
+      <w:r>
+        <w:rPr>
+          <w:rtl w:val="0"/>
+        </w:rPr>
+        <w:t xml:space="preserve">com uma lista &lt;ul&gt;:</w:t>
+      </w:r>
+    </w:p>
+    <w:p>
+      <w:pPr>
+        <w:jc w:val="both"/>
+        <w:rPr/>
+      </w:pPr>
+      <w:r>
+        <w:rPr>
+          <w:rtl w:val="0"/>
+        </w:rPr>
+      </w:r>
+    </w:p>
+    <w:p>
+      <w:pPr>
+        <w:jc w:val="both"/>
+        <w:rPr/>
+      </w:pPr>
+      <w:r>
+        <w:rPr/>
+        <w:drawing>
+          <wp:inline distB="114300" distT="114300" distL="114300" distR="114300">
+            <wp:extent cx="4062413" cy="1345779"/>
+            <wp:effectExtent b="0" l="0" r="0" t="0"/>
+            <wp:docPr id="12" name="image2.png"/>
+            <a:graphic>
+              <a:graphicData uri="http://schemas.openxmlformats.org/drawingml/2006/picture">
+                <pic:pic>
+                  <pic:nvPicPr>
+                    <pic:cNvPr id="0" name="image2.png"/>
+                    <pic:cNvPicPr preferRelativeResize="0"/>
+                  </pic:nvPicPr>
+                  <pic:blipFill>
+                    <a:blip r:embed="rId14"/>
+                    <a:srcRect b="0" l="0" r="0" t="0"/>
+                    <a:stretch>
+                      <a:fillRect/>
+                    </a:stretch>
+                  </pic:blipFill>
+                  <pic:spPr>
+                    <a:xfrm>
+                      <a:off x="0" y="0"/>
+                      <a:ext cx="4062413" cy="1345779"/>
+                    </a:xfrm>
+                    <a:prstGeom prst="rect"/>
+                    <a:ln/>
+                  </pic:spPr>
+                </pic:pic>
+              </a:graphicData>
+            </a:graphic>
+          </wp:inline>
+        </w:drawing>
+      </w:r>
+      <w:r>
+        <w:rPr>
+          <w:rtl w:val="0"/>
+        </w:rPr>
+      </w:r>
+    </w:p>
+    <w:p>
+      <w:pPr>
+        <w:jc w:val="both"/>
+        <w:rPr/>
+      </w:pPr>
+      <w:r>
+        <w:rPr>
+          <w:rtl w:val="0"/>
+        </w:rPr>
+      </w:r>
+    </w:p>
+    <w:p>
+      <w:pPr>
+        <w:jc w:val="both"/>
+        <w:rPr/>
+      </w:pPr>
+      <w:r>
+        <w:rPr>
+          <w:rtl w:val="0"/>
+        </w:rPr>
+        <w:t xml:space="preserve">Uma seção para os itens laterais é criada, com um menu de navegação utilizando o elemento &lt;nav&gt;. Dentro desta seção, é criada uma lista com o elemento &lt;ul&gt; e um elemento &lt;aside&gt; com informações relacionadas ao conteúdo é adicionado dentro da section; este elemento pode representar, por exemplo, uma publicidade: </w:t>
+      </w:r>
+    </w:p>
+    <w:p>
+      <w:pPr>
+        <w:jc w:val="both"/>
+        <w:rPr/>
+      </w:pPr>
+      <w:r>
+        <w:rPr>
+          <w:rtl w:val="0"/>
+        </w:rPr>
+      </w:r>
+    </w:p>
+    <w:p>
+      <w:pPr>
+        <w:jc w:val="both"/>
+        <w:rPr/>
+      </w:pPr>
+      <w:r>
+        <w:rPr/>
+        <w:drawing>
+          <wp:inline distB="114300" distT="114300" distL="114300" distR="114300">
+            <wp:extent cx="3300413" cy="1626405"/>
+            <wp:effectExtent b="0" l="0" r="0" t="0"/>
+            <wp:docPr id="2" name="image3.png"/>
+            <a:graphic>
+              <a:graphicData uri="http://schemas.openxmlformats.org/drawingml/2006/picture">
+                <pic:pic>
+                  <pic:nvPicPr>
+                    <pic:cNvPr id="0" name="image3.png"/>
+                    <pic:cNvPicPr preferRelativeResize="0"/>
+                  </pic:nvPicPr>
+                  <pic:blipFill>
+                    <a:blip r:embed="rId15"/>
+                    <a:srcRect b="0" l="0" r="0" t="0"/>
+                    <a:stretch>
+                      <a:fillRect/>
+                    </a:stretch>
+                  </pic:blipFill>
+                  <pic:spPr>
+                    <a:xfrm>
+                      <a:off x="0" y="0"/>
+                      <a:ext cx="3300413" cy="1626405"/>
+                    </a:xfrm>
+                    <a:prstGeom prst="rect"/>
+                    <a:ln/>
+                  </pic:spPr>
+                </pic:pic>
+              </a:graphicData>
+            </a:graphic>
+          </wp:inline>
+        </w:drawing>
+      </w:r>
+      <w:r>
+        <w:rPr>
+          <w:rtl w:val="0"/>
+        </w:rPr>
+      </w:r>
+    </w:p>
+    <w:p>
+      <w:pPr>
+        <w:jc w:val="both"/>
+        <w:rPr/>
+      </w:pPr>
+      <w:r>
+        <w:rPr>
+          <w:rtl w:val="0"/>
+        </w:rPr>
+        <w:t xml:space="preserve">Um elemento &lt;section&gt; é adicionado para o conteúdo principal e, dentro deste elemento, criamos um elemento &lt;article&gt; para o texto principal desta página, com um cabeçalho, um</w:t>
+      </w:r>
+    </w:p>
+    <w:p>
+      <w:pPr>
+        <w:jc w:val="both"/>
+        <w:rPr/>
+      </w:pPr>
+      <w:r>
+        <w:rPr>
+          <w:rtl w:val="0"/>
+        </w:rPr>
+        <w:t xml:space="preserve">parágrafo e um rodapé.</w:t>
+      </w:r>
+    </w:p>
+    <w:p>
+      <w:pPr>
+        <w:jc w:val="both"/>
+        <w:rPr/>
+      </w:pPr>
+      <w:r>
+        <w:rPr>
+          <w:rtl w:val="0"/>
+        </w:rPr>
+      </w:r>
+    </w:p>
+    <w:p>
+      <w:pPr>
+        <w:jc w:val="both"/>
+        <w:rPr/>
+      </w:pPr>
+      <w:r>
+        <w:rPr>
+          <w:rtl w:val="0"/>
+        </w:rPr>
+        <w:t xml:space="preserve">Quando um elemento &lt;article&gt; é criado, os elementos filhos devem fazer referência direta ao texto. Por exemplo, dentro do elemento &lt;article&gt;, temos um &lt;header&gt; com um &lt;h1&gt; para o título do texto principal:</w:t>
+      </w:r>
+    </w:p>
+    <w:p>
+      <w:pPr>
+        <w:jc w:val="both"/>
+        <w:rPr/>
+      </w:pPr>
+      <w:r>
+        <w:rPr>
+          <w:rtl w:val="0"/>
+        </w:rPr>
+      </w:r>
+    </w:p>
+    <w:p>
+      <w:pPr>
+        <w:jc w:val="both"/>
+        <w:rPr/>
+      </w:pPr>
+      <w:r>
+        <w:rPr/>
+        <w:drawing>
+          <wp:inline distB="114300" distT="114300" distL="114300" distR="114300">
+            <wp:extent cx="3862388" cy="1587771"/>
+            <wp:effectExtent b="0" l="0" r="0" t="0"/>
+            <wp:docPr id="6" name="image1.png"/>
+            <a:graphic>
+              <a:graphicData uri="http://schemas.openxmlformats.org/drawingml/2006/picture">
+                <pic:pic>
+                  <pic:nvPicPr>
+                    <pic:cNvPr id="0" name="image1.png"/>
+                    <pic:cNvPicPr preferRelativeResize="0"/>
+                  </pic:nvPicPr>
+                  <pic:blipFill>
+                    <a:blip r:embed="rId16"/>
+                    <a:srcRect b="0" l="0" r="0" t="0"/>
+                    <a:stretch>
+                      <a:fillRect/>
+                    </a:stretch>
+                  </pic:blipFill>
+                  <pic:spPr>
+                    <a:xfrm>
+                      <a:off x="0" y="0"/>
+                      <a:ext cx="3862388" cy="1587771"/>
+                    </a:xfrm>
+                    <a:prstGeom prst="rect"/>
+                    <a:ln/>
+                  </pic:spPr>
+                </pic:pic>
+              </a:graphicData>
+            </a:graphic>
+          </wp:inline>
+        </w:drawing>
+      </w:r>
+      <w:r>
+        <w:rPr>
+          <w:rtl w:val="0"/>
+        </w:rPr>
+      </w:r>
+    </w:p>
+    <w:p>
+      <w:pPr>
+        <w:jc w:val="both"/>
+        <w:rPr/>
+      </w:pPr>
+      <w:r>
+        <w:rPr>
+          <w:rtl w:val="0"/>
+        </w:rPr>
+      </w:r>
+    </w:p>
+    <w:p>
+      <w:pPr>
+        <w:jc w:val="both"/>
+        <w:rPr/>
+      </w:pPr>
+      <w:r>
+        <w:rPr>
+          <w:rtl w:val="0"/>
+        </w:rPr>
+        <w:t xml:space="preserve">Na parte final do documento, é criado um elemento &lt;footer&gt;, que determina o rodapé do documento, com uma frase que pode compreender os direitos autorais e um menu de navegação com o elemento &lt;nav&gt;, que compreende alguns links importantes do documento: </w:t>
+      </w:r>
+    </w:p>
+    <w:p>
+      <w:pPr>
+        <w:jc w:val="both"/>
+        <w:rPr/>
+      </w:pPr>
+      <w:r>
+        <w:rPr>
+          <w:rtl w:val="0"/>
+        </w:rPr>
+      </w:r>
+    </w:p>
+    <w:p>
+      <w:pPr>
+        <w:jc w:val="center"/>
+        <w:rPr/>
+      </w:pPr>
+      <w:r>
+        <w:rPr/>
+        <w:drawing>
+          <wp:inline distB="114300" distT="114300" distL="114300" distR="114300">
+            <wp:extent cx="4233863" cy="4410642"/>
+            <wp:effectExtent b="0" l="0" r="0" t="0"/>
+            <wp:docPr id="4" name="image13.png"/>
+            <a:graphic>
+              <a:graphicData uri="http://schemas.openxmlformats.org/drawingml/2006/picture">
+                <pic:pic>
+                  <pic:nvPicPr>
+                    <pic:cNvPr id="0" name="image13.png"/>
+                    <pic:cNvPicPr preferRelativeResize="0"/>
+                  </pic:nvPicPr>
+                  <pic:blipFill>
+                    <a:blip r:embed="rId17"/>
+                    <a:srcRect b="0" l="0" r="0" t="0"/>
+                    <a:stretch>
+                      <a:fillRect/>
+                    </a:stretch>
+                  </pic:blipFill>
+                  <pic:spPr>
+                    <a:xfrm>
+                      <a:off x="0" y="0"/>
+                      <a:ext cx="4233863" cy="4410642"/>
+                    </a:xfrm>
+                    <a:prstGeom prst="rect"/>
+                    <a:ln/>
+                  </pic:spPr>
+                </pic:pic>
+              </a:graphicData>
+            </a:graphic>
+          </wp:inline>
+        </w:drawing>
+      </w:r>
+      <w:r>
+        <w:rPr>
+          <w:rtl w:val="0"/>
+        </w:rPr>
+      </w:r>
+    </w:p>
+    <w:p>
+      <w:pPr>
+        <w:jc w:val="center"/>
+        <w:rPr/>
+      </w:pPr>
+      <w:r>
+        <w:rPr/>
+        <w:drawing>
+          <wp:inline distB="114300" distT="114300" distL="114300" distR="114300">
+            <wp:extent cx="4301963" cy="2799984"/>
+            <wp:effectExtent b="0" l="0" r="0" t="0"/>
+            <wp:docPr id="11" name="image7.png"/>
+            <a:graphic>
+              <a:graphicData uri="http://schemas.openxmlformats.org/drawingml/2006/picture">
+                <pic:pic>
+                  <pic:nvPicPr>
+                    <pic:cNvPr id="0" name="image7.png"/>
+                    <pic:cNvPicPr preferRelativeResize="0"/>
+                  </pic:nvPicPr>
+                  <pic:blipFill>
+                    <a:blip r:embed="rId18"/>
+                    <a:srcRect b="0" l="0" r="0" t="0"/>
+                    <a:stretch>
+                      <a:fillRect/>
+                    </a:stretch>
+                  </pic:blipFill>
+                  <pic:spPr>
+                    <a:xfrm>
+                      <a:off x="0" y="0"/>
+                      <a:ext cx="4301963" cy="2799984"/>
+                    </a:xfrm>
+                    <a:prstGeom prst="rect"/>
+                    <a:ln/>
+                  </pic:spPr>
+                </pic:pic>
+              </a:graphicData>
+            </a:graphic>
+          </wp:inline>
+        </w:drawing>
+      </w:r>
+      <w:r>
+        <w:rPr>
+          <w:rtl w:val="0"/>
+        </w:rPr>
+      </w:r>
+    </w:p>
+    <w:p>
+      <w:pPr>
+        <w:jc w:val="both"/>
+        <w:rPr/>
+      </w:pPr>
+      <w:r>
+        <w:rPr>
+          <w:rtl w:val="0"/>
+        </w:rPr>
+      </w:r>
+    </w:p>
+    <w:p>
+      <w:pPr>
+        <w:jc w:val="both"/>
+        <w:rPr/>
+      </w:pPr>
+      <w:r>
+        <w:rPr>
+          <w:rtl w:val="0"/>
+        </w:rPr>
+      </w:r>
+    </w:p>
+    <w:p>
+      <w:pPr>
+        <w:jc w:val="both"/>
+        <w:rPr/>
+      </w:pPr>
+      <w:r>
+        <w:rPr>
+          <w:rtl w:val="0"/>
+        </w:rPr>
+        <w:t xml:space="preserve">Com o documento completo, a importância dos elementos semânticos do HTML5 é reforçada, cada parte da página possui um elemento que dá sentido ao conteúdo e organiza as informações tanto para o usuário quanto para os mecanismos de busca.</w:t>
+      </w:r>
+    </w:p>
+    <w:p>
+      <w:pPr>
+        <w:jc w:val="both"/>
+        <w:rPr/>
+      </w:pPr>
+      <w:r>
+        <w:rPr>
+          <w:rtl w:val="0"/>
+        </w:rPr>
+      </w:r>
+    </w:p>
+    <w:p>
+      <w:pPr>
+        <w:jc w:val="both"/>
+        <w:rPr/>
+      </w:pPr>
+      <w:r>
+        <w:rPr>
+          <w:rtl w:val="0"/>
+        </w:rPr>
+      </w:r>
+    </w:p>
+    <w:p>
+      <w:pPr>
+        <w:jc w:val="both"/>
+        <w:rPr/>
+      </w:pPr>
+      <w:r>
+        <w:rPr>
+          <w:rtl w:val="0"/>
+        </w:rPr>
+      </w:r>
+    </w:p>
+    <w:p>
+      <w:pPr>
+        <w:jc w:val="both"/>
+        <w:rPr/>
+      </w:pPr>
+      <w:r>
+        <w:rPr>
+          <w:rtl w:val="0"/>
+        </w:rPr>
+      </w:r>
+    </w:p>
+    <w:p>
+      <w:pPr>
+        <w:jc w:val="both"/>
+        <w:rPr/>
+      </w:pPr>
+      <w:r>
+        <w:rPr>
+          <w:rtl w:val="0"/>
+        </w:rPr>
+      </w:r>
+    </w:p>
+    <w:p>
+      <w:pPr>
+        <w:jc w:val="both"/>
+        <w:rPr/>
+      </w:pPr>
+      <w:r>
+        <w:rPr>
+          <w:rtl w:val="0"/>
+        </w:rPr>
+      </w:r>
+    </w:p>
+    <w:p>
+      <w:pPr>
+        <w:jc w:val="both"/>
+        <w:rPr/>
+      </w:pPr>
+      <w:r>
+        <w:rPr>
+          <w:rtl w:val="0"/>
+        </w:rPr>
+      </w:r>
+    </w:p>
+    <w:p>
+      <w:pPr>
+        <w:jc w:val="both"/>
+        <w:rPr/>
+      </w:pPr>
+      <w:r>
+        <w:rPr>
+          <w:rtl w:val="0"/>
+        </w:rPr>
+      </w:r>
+    </w:p>
+    <w:p>
+      <w:pPr>
+        <w:jc w:val="both"/>
+        <w:rPr/>
+      </w:pPr>
+      <w:r>
+        <w:rPr>
+          <w:rtl w:val="0"/>
+        </w:rPr>
+      </w:r>
+    </w:p>
+    <w:p>
+      <w:pPr>
+        <w:jc w:val="both"/>
+        <w:rPr/>
+      </w:pPr>
+      <w:r>
+        <w:rPr>
+          <w:rtl w:val="0"/>
+        </w:rPr>
+      </w:r>
+    </w:p>
+    <w:p>
+      <w:pPr>
+        <w:jc w:val="both"/>
+        <w:rPr/>
+      </w:pPr>
+      <w:r>
+        <w:rPr>
+          <w:rtl w:val="0"/>
+        </w:rPr>
+      </w:r>
+    </w:p>
+    <w:p>
+      <w:pPr>
+        <w:jc w:val="both"/>
+        <w:rPr/>
+      </w:pPr>
+      <w:r>
+        <w:rPr>
+          <w:rtl w:val="0"/>
+        </w:rPr>
+      </w:r>
+    </w:p>
+    <w:p>
+      <w:pPr>
+        <w:jc w:val="both"/>
+        <w:rPr/>
+      </w:pPr>
+      <w:r>
+        <w:rPr>
+          <w:rtl w:val="0"/>
+        </w:rPr>
       </w:r>
     </w:p>
     <w:p>

</xml_diff>